<commit_message>
DD with Comp.Inter. + Tier Image
</commit_message>
<xml_diff>
--- a/OtherStuff/Design Document.docx
+++ b/OtherStuff/Design Document.docx
@@ -689,6 +689,7 @@
               </w14:shadow>
             </w:rPr>
           </w:pPr>
+          <w:proofErr w:type="spellStart"/>
           <w:r>
             <w:rPr>
               <w:rFonts w:ascii="Cambria" w:hAnsi="Cambria"/>
@@ -703,8 +704,9 @@
                 </w14:srgbClr>
               </w14:shadow>
             </w:rPr>
-            <w:t>Sommario</w:t>
+            <w:t>Summary</w:t>
           </w:r>
+          <w:proofErr w:type="spellEnd"/>
         </w:p>
         <w:p>
           <w:pPr>
@@ -4180,7 +4182,21 @@
         <w:rPr>
           <w:lang w:val="en-US"/>
         </w:rPr>
-        <w:t>The users’ machines, that in our domain are mobile phones and computers, will have the only purpose to load the Graphical User Interface (GUI), which shows the services that can be requested from the MTS’s system. No application logic is involved at this level: Clients will only be able to send requests to the web server and application server.</w:t>
+        <w:t xml:space="preserve">The users’ machines, that in our domain are mobile phones and computers, will have the only purpose to load the Graphical User Interface (GUI), which shows the services that </w:t>
+      </w:r>
+      <w:proofErr w:type="gramStart"/>
+      <w:r>
+        <w:rPr>
+          <w:lang w:val="en-US"/>
+        </w:rPr>
+        <w:t>can be requested</w:t>
+      </w:r>
+      <w:proofErr w:type="gramEnd"/>
+      <w:r>
+        <w:rPr>
+          <w:lang w:val="en-US"/>
+        </w:rPr>
+        <w:t xml:space="preserve"> from the MTS’s system. No application logic is involved at this level: Clients will only be able to send requests to the web server and application server.</w:t>
       </w:r>
     </w:p>
     <w:p>
@@ -4305,502 +4321,9 @@
       </w:pPr>
       <w:r>
         <w:rPr>
-          <w:lang w:val="en-US"/>
+          <w:noProof/>
         </w:rPr>
         <w:lastRenderedPageBreak/>
-        <w:t>if the request comport a dynamic content, the web server will delegate the dynamic response generation to the application server</w:t>
-      </w:r>
-    </w:p>
-    <w:p>
-      <w:pPr>
-        <w:pStyle w:val="Normale2"/>
-        <w:numPr>
-          <w:ilvl w:val="0"/>
-          <w:numId w:val="20"/>
-        </w:numPr>
-        <w:spacing w:after="0"/>
-        <w:ind w:left="1800"/>
-        <w:rPr>
-          <w:lang w:val="en-US"/>
-        </w:rPr>
-      </w:pPr>
-      <w:r>
-        <w:rPr>
-          <w:lang w:val="en-US"/>
-        </w:rPr>
-        <w:t xml:space="preserve">The Application Server, which provides access to the business logic, to </w:t>
-      </w:r>
-      <w:proofErr w:type="gramStart"/>
-      <w:r>
-        <w:rPr>
-          <w:lang w:val="en-US"/>
-        </w:rPr>
-        <w:t>be used</w:t>
-      </w:r>
-      <w:proofErr w:type="gramEnd"/>
-      <w:r>
-        <w:rPr>
-          <w:lang w:val="en-US"/>
-        </w:rPr>
-        <w:t xml:space="preserve"> by the client application programs. This component is the central part of MTS’s system, and will contain all the logic that provides MTS’s services.   To accomplish this, it will be able to execute complex algorithms and access the Database tier.</w:t>
-      </w:r>
-    </w:p>
-    <w:p>
-      <w:pPr>
-        <w:pStyle w:val="Normale2"/>
-        <w:spacing w:after="0"/>
-        <w:ind w:left="1800"/>
-        <w:rPr>
-          <w:lang w:val="en-US"/>
-        </w:rPr>
-      </w:pPr>
-      <w:r>
-        <w:rPr>
-          <w:lang w:val="en-US"/>
-        </w:rPr>
-        <w:t xml:space="preserve">The Application Server will also provide lightweight APIs to </w:t>
-      </w:r>
-      <w:proofErr w:type="gramStart"/>
-      <w:r>
-        <w:rPr>
-          <w:lang w:val="en-US"/>
-        </w:rPr>
-        <w:t>be used</w:t>
-      </w:r>
-      <w:proofErr w:type="gramEnd"/>
-      <w:r>
-        <w:rPr>
-          <w:lang w:val="en-US"/>
-        </w:rPr>
-        <w:t xml:space="preserve"> directly by mobile application clients. It will answer mobile’s requests by sending only the strictly necessary information, reducing the amount of data transiting over the mobile network and thus increasing the performance of the application.</w:t>
-      </w:r>
-    </w:p>
-    <w:p>
-      <w:pPr>
-        <w:pStyle w:val="Normale2"/>
-        <w:ind w:left="1800"/>
-        <w:rPr>
-          <w:lang w:val="en-US"/>
-        </w:rPr>
-      </w:pPr>
-      <w:r>
-        <w:rPr>
-          <w:lang w:val="en-US"/>
-        </w:rPr>
-        <w:t>Web application clients, instead, will be able to access this component only indirectly, through the Web Server.</w:t>
-      </w:r>
-    </w:p>
-    <w:p>
-      <w:pPr>
-        <w:pStyle w:val="Normale2"/>
-        <w:numPr>
-          <w:ilvl w:val="0"/>
-          <w:numId w:val="20"/>
-        </w:numPr>
-        <w:ind w:left="1800"/>
-        <w:rPr>
-          <w:lang w:val="en-US"/>
-        </w:rPr>
-      </w:pPr>
-      <w:r>
-        <w:rPr>
-          <w:lang w:val="en-US"/>
-        </w:rPr>
-        <w:t xml:space="preserve">The </w:t>
-      </w:r>
-      <w:proofErr w:type="gramStart"/>
-      <w:r>
-        <w:rPr>
-          <w:lang w:val="en-US"/>
-        </w:rPr>
-        <w:t>Admin’s</w:t>
-      </w:r>
-      <w:proofErr w:type="gramEnd"/>
-      <w:r>
-        <w:rPr>
-          <w:lang w:val="en-US"/>
-        </w:rPr>
-        <w:t xml:space="preserve"> GUI, the specific interface for Administrators, is actually included and provided by the Application Server. It allows Admins to access to their exclusive functions dialoguing directly with the business logic of the system. </w:t>
-      </w:r>
-      <w:proofErr w:type="gramStart"/>
-      <w:r>
-        <w:rPr>
-          <w:lang w:val="en-US"/>
-        </w:rPr>
-        <w:t>It’s</w:t>
-      </w:r>
-      <w:proofErr w:type="gramEnd"/>
-      <w:r>
-        <w:rPr>
-          <w:lang w:val="en-US"/>
-        </w:rPr>
-        <w:t xml:space="preserve"> completely disjointed from the other users’ GUI and functions.</w:t>
-      </w:r>
-    </w:p>
-    <w:p>
-      <w:pPr>
-        <w:pStyle w:val="Normale2"/>
-        <w:numPr>
-          <w:ilvl w:val="0"/>
-          <w:numId w:val="18"/>
-        </w:numPr>
-        <w:ind w:left="1440"/>
-        <w:rPr>
-          <w:i/>
-        </w:rPr>
-      </w:pPr>
-      <w:r>
-        <w:rPr>
-          <w:i/>
-        </w:rPr>
-        <w:t>Bottom tier (Database)</w:t>
-      </w:r>
-    </w:p>
-    <w:p>
-      <w:pPr>
-        <w:pStyle w:val="Normale2"/>
-        <w:ind w:left="1080"/>
-        <w:rPr>
-          <w:lang w:val="en-US"/>
-        </w:rPr>
-      </w:pPr>
-      <w:r>
-        <w:rPr>
-          <w:lang w:val="en-US"/>
-        </w:rPr>
-        <w:t xml:space="preserve">This tier, which </w:t>
-      </w:r>
-      <w:proofErr w:type="gramStart"/>
-      <w:r>
-        <w:rPr>
-          <w:lang w:val="en-US"/>
-        </w:rPr>
-        <w:t>will be separated</w:t>
-      </w:r>
-      <w:proofErr w:type="gramEnd"/>
-      <w:r>
-        <w:rPr>
-          <w:lang w:val="en-US"/>
-        </w:rPr>
-        <w:t xml:space="preserve"> from the previous one with a (possibly local) network, contains all the data that MTS needs to store, ranging from the users’ information to the city map.</w:t>
-      </w:r>
-    </w:p>
-    <w:p>
-      <w:pPr>
-        <w:pStyle w:val="Titolo3"/>
-      </w:pPr>
-      <w:bookmarkStart w:id="12" w:name="_Toc436653110"/>
-      <w:r>
-        <w:t xml:space="preserve">Even-based </w:t>
-      </w:r>
-      <w:bookmarkEnd w:id="12"/>
-      <w:proofErr w:type="spellStart"/>
-      <w:r>
-        <w:t>architecture</w:t>
-      </w:r>
-      <w:proofErr w:type="spellEnd"/>
-    </w:p>
-    <w:p>
-      <w:pPr>
-        <w:pStyle w:val="Normale2"/>
-        <w:ind w:left="720"/>
-        <w:rPr>
-          <w:lang w:val="en-US"/>
-        </w:rPr>
-      </w:pPr>
-      <w:r>
-        <w:rPr>
-          <w:lang w:val="en-US"/>
-        </w:rPr>
-        <w:t xml:space="preserve">As anticipated, the core of MTS’s application logic is </w:t>
-      </w:r>
-      <w:r>
-        <w:rPr>
-          <w:lang w:val="en-US"/>
-        </w:rPr>
-        <w:t>event-based</w:t>
-      </w:r>
-      <w:r>
-        <w:rPr>
-          <w:lang w:val="en-US"/>
-        </w:rPr>
-        <w:t>.</w:t>
-      </w:r>
-      <w:r>
-        <w:rPr>
-          <w:lang w:val="en-US"/>
-        </w:rPr>
-        <w:t xml:space="preserve"> </w:t>
-      </w:r>
-      <w:r>
-        <w:rPr>
-          <w:lang w:val="en-US"/>
-        </w:rPr>
-        <w:t xml:space="preserve">Every significant change of state </w:t>
-      </w:r>
-      <w:r>
-        <w:rPr>
-          <w:lang w:val="en-US"/>
-        </w:rPr>
-        <w:t xml:space="preserve">(for example users modifying theirs account information, drivers changing status, etc.) generates an event that the system </w:t>
-      </w:r>
-      <w:r>
-        <w:rPr>
-          <w:lang w:val="en-US"/>
-        </w:rPr>
-        <w:t>can</w:t>
-      </w:r>
-      <w:r>
-        <w:rPr>
-          <w:lang w:val="en-US"/>
-        </w:rPr>
-        <w:t xml:space="preserve"> handle accordingly. </w:t>
-      </w:r>
-      <w:r>
-        <w:rPr>
-          <w:lang w:val="en-US"/>
-        </w:rPr>
-        <w:t>In particular, t</w:t>
-      </w:r>
-      <w:r>
-        <w:rPr>
-          <w:lang w:val="en-US"/>
-        </w:rPr>
-        <w:t xml:space="preserve">he managing of the customer’s requests and taxi rides will be </w:t>
-      </w:r>
-      <w:r>
-        <w:rPr>
-          <w:lang w:val="en-US"/>
-        </w:rPr>
-        <w:t>modeled with the publisher-subscribe pattern</w:t>
-      </w:r>
-      <w:r>
-        <w:rPr>
-          <w:lang w:val="en-US"/>
-        </w:rPr>
-        <w:t xml:space="preserve">. The usage of such pattern </w:t>
-      </w:r>
-      <w:proofErr w:type="gramStart"/>
-      <w:r>
-        <w:rPr>
-          <w:lang w:val="en-US"/>
-        </w:rPr>
-        <w:t>is described</w:t>
-      </w:r>
-      <w:proofErr w:type="gramEnd"/>
-      <w:r>
-        <w:rPr>
-          <w:lang w:val="en-US"/>
-        </w:rPr>
-        <w:t xml:space="preserve"> below.</w:t>
-      </w:r>
-    </w:p>
-    <w:p>
-      <w:pPr>
-        <w:pStyle w:val="Normale2"/>
-        <w:numPr>
-          <w:ilvl w:val="0"/>
-          <w:numId w:val="18"/>
-        </w:numPr>
-        <w:rPr>
-          <w:lang w:val="en-US"/>
-        </w:rPr>
-      </w:pPr>
-      <w:r>
-        <w:rPr>
-          <w:i/>
-          <w:lang w:val="en-US"/>
-        </w:rPr>
-        <w:t>Publish-subscribe</w:t>
-      </w:r>
-    </w:p>
-    <w:p>
-      <w:pPr>
-        <w:pStyle w:val="Normale2"/>
-        <w:ind w:left="1080"/>
-        <w:rPr>
-          <w:lang w:val="en-US"/>
-        </w:rPr>
-      </w:pPr>
-      <w:r>
-        <w:rPr>
-          <w:lang w:val="en-US"/>
-        </w:rPr>
-        <w:t xml:space="preserve">Customers and taxi drivers have the role of subscriber: the system will automatically register them to specific topics, and they will receive update messages related to such topics. A topic </w:t>
-      </w:r>
-      <w:proofErr w:type="gramStart"/>
-      <w:r>
-        <w:rPr>
-          <w:lang w:val="en-US"/>
-        </w:rPr>
-        <w:t>is created</w:t>
-      </w:r>
-      <w:proofErr w:type="gramEnd"/>
-      <w:r>
-        <w:rPr>
-          <w:lang w:val="en-US"/>
-        </w:rPr>
-        <w:t xml:space="preserve"> every time customers request or reserve a ride. When a taxi driver is associated to that ride, he will be subscribed to the same topic too, and receive the relative notifications. </w:t>
-      </w:r>
-    </w:p>
-    <w:p>
-      <w:pPr>
-        <w:pStyle w:val="Normale2"/>
-        <w:ind w:left="1080"/>
-        <w:rPr>
-          <w:lang w:val="en-US"/>
-        </w:rPr>
-      </w:pPr>
-      <w:r>
-        <w:rPr>
-          <w:lang w:val="en-US"/>
-        </w:rPr>
-        <w:t xml:space="preserve">In this </w:t>
-      </w:r>
-      <w:proofErr w:type="gramStart"/>
-      <w:r>
-        <w:rPr>
-          <w:lang w:val="en-US"/>
-        </w:rPr>
-        <w:t>pattern</w:t>
-      </w:r>
-      <w:proofErr w:type="gramEnd"/>
-      <w:r>
-        <w:rPr>
-          <w:lang w:val="en-US"/>
-        </w:rPr>
-        <w:t xml:space="preserve"> we intend to use a broker, an intermediary component which performs the queue management and the filtering of the messages. The broker will allow </w:t>
-      </w:r>
-      <w:proofErr w:type="gramStart"/>
-      <w:r>
-        <w:rPr>
-          <w:lang w:val="en-US"/>
-        </w:rPr>
-        <w:t>to filter</w:t>
-      </w:r>
-      <w:proofErr w:type="gramEnd"/>
-      <w:r>
-        <w:rPr>
-          <w:lang w:val="en-US"/>
-        </w:rPr>
-        <w:t xml:space="preserve"> messages based on their content, so that taxi drivers and customers related to the same topic won’t receive necessary the same notification or messages.</w:t>
-      </w:r>
-    </w:p>
-    <w:p>
-      <w:pPr>
-        <w:pStyle w:val="Normale2"/>
-        <w:ind w:left="1080"/>
-        <w:rPr>
-          <w:lang w:val="en-US"/>
-        </w:rPr>
-      </w:pPr>
-      <w:r>
-        <w:rPr>
-          <w:lang w:val="en-US"/>
-        </w:rPr>
-        <w:lastRenderedPageBreak/>
-        <w:t xml:space="preserve">The role of the publisher, instead, is associated to the logic components of the system that manages the rides, the research of available taxis, etc. </w:t>
-      </w:r>
-      <w:proofErr w:type="gramStart"/>
-      <w:r>
-        <w:rPr>
-          <w:lang w:val="en-US"/>
-        </w:rPr>
-        <w:t>Basically, there</w:t>
-      </w:r>
-      <w:proofErr w:type="gramEnd"/>
-      <w:r>
-        <w:rPr>
-          <w:lang w:val="en-US"/>
-        </w:rPr>
-        <w:t xml:space="preserve"> are more components of the system that may generate an update for a certain topic</w:t>
-      </w:r>
-      <w:r>
-        <w:rPr>
-          <w:lang w:val="en-US"/>
-        </w:rPr>
-        <w:t>.</w:t>
-      </w:r>
-    </w:p>
-    <w:p>
-      <w:pPr>
-        <w:pStyle w:val="Normale2"/>
-        <w:ind w:left="720"/>
-        <w:rPr>
-          <w:lang w:val="en-US"/>
-        </w:rPr>
-      </w:pPr>
-      <w:r>
-        <w:rPr>
-          <w:lang w:val="en-US"/>
-        </w:rPr>
-        <w:t>Despite the event-based pattern may not be strictly required to model the actual MTS system, it provides much space for future extendibility. For example, it allows to handle notification for multiple customer connected to the same ride (e.g. in a taxi sharing service), or permits to easily add new types of notifications.</w:t>
-      </w:r>
-    </w:p>
-    <w:p>
-      <w:pPr>
-        <w:rPr>
-          <w:rFonts w:eastAsiaTheme="majorEastAsia" w:cstheme="majorBidi"/>
-          <w:b/>
-          <w:sz w:val="26"/>
-          <w:szCs w:val="26"/>
-        </w:rPr>
-      </w:pPr>
-      <w:r>
-        <w:br w:type="page"/>
-      </w:r>
-    </w:p>
-    <w:p>
-      <w:pPr>
-        <w:pStyle w:val="Titolo2"/>
-        <w:rPr>
-          <w:lang w:val="en-US"/>
-        </w:rPr>
-      </w:pPr>
-      <w:bookmarkStart w:id="13" w:name="_Toc436653111"/>
-      <w:r>
-        <w:rPr>
-          <w:lang w:val="en-US"/>
-        </w:rPr>
-        <w:lastRenderedPageBreak/>
-        <w:t>High level components and their interaction</w:t>
-      </w:r>
-      <w:bookmarkEnd w:id="13"/>
-    </w:p>
-    <w:p>
-      <w:r>
-        <w:br w:type="page"/>
-      </w:r>
-    </w:p>
-    <w:p>
-      <w:pPr>
-        <w:pStyle w:val="Titolo2"/>
-      </w:pPr>
-      <w:bookmarkStart w:id="14" w:name="_Toc436653112"/>
-      <w:r>
-        <w:lastRenderedPageBreak/>
-        <w:t>Components View</w:t>
-      </w:r>
-      <w:bookmarkEnd w:id="14"/>
-    </w:p>
-    <w:p>
-      <w:pPr>
-        <w:rPr>
-          <w:szCs w:val="24"/>
-        </w:rPr>
-      </w:pPr>
-      <w:r>
-        <w:rPr>
-          <w:szCs w:val="24"/>
-        </w:rPr>
-        <w:t>Component Diagram: this diagram describes the logical components that constitutes the physical tiers previously described.</w:t>
-      </w:r>
-    </w:p>
-    <w:p>
-      <w:pPr>
-        <w:pStyle w:val="Normale2"/>
-      </w:pPr>
-      <w:r>
         <w:pict>
           <v:shapetype id="_x0000_t75" coordsize="21600,21600" o:spt="75" o:preferrelative="t" path="m@4@5l@4@11@9@11@9@5xe" filled="f" stroked="f">
             <v:stroke joinstyle="miter"/>
@@ -4821,8 +4344,512 @@
             <v:path o:extrusionok="f" gradientshapeok="t" o:connecttype="rect"/>
             <o:lock v:ext="edit" aspectratio="t"/>
           </v:shapetype>
+          <v:shape id="_x0000_s1041" type="#_x0000_t75" style="position:absolute;left:0;text-align:left;margin-left:118pt;margin-top:36.1pt;width:343.7pt;height:382.25pt;z-index:-251644928;mso-position-horizontal-relative:text;mso-position-vertical-relative:text;mso-width-relative:page;mso-height-relative:page" wrapcoords="-49 0 -49 21555 21600 21555 21600 0 -49 0">
+            <v:imagedata r:id="rId7" o:title="Tier image"/>
+            <w10:wrap type="tight"/>
+          </v:shape>
+        </w:pict>
+      </w:r>
+      <w:r>
+        <w:rPr>
+          <w:lang w:val="en-US"/>
+        </w:rPr>
+        <w:t>if the request comport a dynamic content, the web server will delegate the dynamic response generation to the application server</w:t>
+      </w:r>
+    </w:p>
+    <w:p>
+      <w:pPr>
+        <w:pStyle w:val="Normale2"/>
+        <w:numPr>
+          <w:ilvl w:val="0"/>
+          <w:numId w:val="20"/>
+        </w:numPr>
+        <w:spacing w:after="0"/>
+        <w:ind w:left="1800"/>
+        <w:rPr>
+          <w:lang w:val="en-US"/>
+        </w:rPr>
+      </w:pPr>
+      <w:r>
+        <w:rPr>
+          <w:lang w:val="en-US"/>
+        </w:rPr>
+        <w:t xml:space="preserve">The Application Server, which provides access to the business logic, to </w:t>
+      </w:r>
+      <w:proofErr w:type="gramStart"/>
+      <w:r>
+        <w:rPr>
+          <w:lang w:val="en-US"/>
+        </w:rPr>
+        <w:t>be used</w:t>
+      </w:r>
+      <w:proofErr w:type="gramEnd"/>
+      <w:r>
+        <w:rPr>
+          <w:lang w:val="en-US"/>
+        </w:rPr>
+        <w:t xml:space="preserve"> by the client application programs. This component is the central part of MTS’s system, and will contain all the logic that provides MTS’s services.   To accomplish this, it will be able to execute complex algorithms and access the Database tier.</w:t>
+      </w:r>
+    </w:p>
+    <w:p>
+      <w:pPr>
+        <w:pStyle w:val="Normale2"/>
+        <w:spacing w:after="0"/>
+        <w:ind w:left="1800"/>
+        <w:rPr>
+          <w:lang w:val="en-US"/>
+        </w:rPr>
+      </w:pPr>
+      <w:r>
+        <w:rPr>
+          <w:lang w:val="en-US"/>
+        </w:rPr>
+        <w:t xml:space="preserve">The Application Server will also provide lightweight APIs to </w:t>
+      </w:r>
+      <w:proofErr w:type="gramStart"/>
+      <w:r>
+        <w:rPr>
+          <w:lang w:val="en-US"/>
+        </w:rPr>
+        <w:t>be used</w:t>
+      </w:r>
+      <w:proofErr w:type="gramEnd"/>
+      <w:r>
+        <w:rPr>
+          <w:lang w:val="en-US"/>
+        </w:rPr>
+        <w:t xml:space="preserve"> directly by mobile application clients. It will answer mobile’s requests by sending only the strictly necessary information, reducing the amount of data transiting over the mobile network and thus increasing the performance of the application.</w:t>
+      </w:r>
+    </w:p>
+    <w:p>
+      <w:pPr>
+        <w:pStyle w:val="Normale2"/>
+        <w:ind w:left="1800"/>
+        <w:rPr>
+          <w:lang w:val="en-US"/>
+        </w:rPr>
+      </w:pPr>
+      <w:r>
+        <w:rPr>
+          <w:lang w:val="en-US"/>
+        </w:rPr>
+        <w:t>Web application clients, instead, will be able to access this component only indirectly, through the Web Server.</w:t>
+      </w:r>
+    </w:p>
+    <w:p>
+      <w:pPr>
+        <w:pStyle w:val="Normale2"/>
+        <w:numPr>
+          <w:ilvl w:val="0"/>
+          <w:numId w:val="20"/>
+        </w:numPr>
+        <w:ind w:left="1800"/>
+        <w:rPr>
+          <w:lang w:val="en-US"/>
+        </w:rPr>
+      </w:pPr>
+      <w:r>
+        <w:rPr>
+          <w:lang w:val="en-US"/>
+        </w:rPr>
+        <w:t xml:space="preserve">The </w:t>
+      </w:r>
+      <w:proofErr w:type="gramStart"/>
+      <w:r>
+        <w:rPr>
+          <w:lang w:val="en-US"/>
+        </w:rPr>
+        <w:t>Admin’s</w:t>
+      </w:r>
+      <w:proofErr w:type="gramEnd"/>
+      <w:r>
+        <w:rPr>
+          <w:lang w:val="en-US"/>
+        </w:rPr>
+        <w:t xml:space="preserve"> GUI, the specific interface for Administrators, is actually included and provided by the Application Server. It allows Admins to access to their exclusive functions dialoguing directly with the business logic of the system. </w:t>
+      </w:r>
+      <w:proofErr w:type="gramStart"/>
+      <w:r>
+        <w:rPr>
+          <w:lang w:val="en-US"/>
+        </w:rPr>
+        <w:t>It’s</w:t>
+      </w:r>
+      <w:proofErr w:type="gramEnd"/>
+      <w:r>
+        <w:rPr>
+          <w:lang w:val="en-US"/>
+        </w:rPr>
+        <w:t xml:space="preserve"> completely disjointed from the other users’ GUI and functions.</w:t>
+      </w:r>
+    </w:p>
+    <w:p>
+      <w:pPr>
+        <w:pStyle w:val="Normale2"/>
+        <w:numPr>
+          <w:ilvl w:val="0"/>
+          <w:numId w:val="18"/>
+        </w:numPr>
+        <w:ind w:left="1440"/>
+        <w:rPr>
+          <w:i/>
+        </w:rPr>
+      </w:pPr>
+      <w:r>
+        <w:rPr>
+          <w:i/>
+        </w:rPr>
+        <w:lastRenderedPageBreak/>
+        <w:t>Bottom tier (Database)</w:t>
+      </w:r>
+    </w:p>
+    <w:p>
+      <w:pPr>
+        <w:pStyle w:val="Normale2"/>
+        <w:ind w:left="1080"/>
+        <w:rPr>
+          <w:lang w:val="en-US"/>
+        </w:rPr>
+      </w:pPr>
+      <w:r>
+        <w:rPr>
+          <w:lang w:val="en-US"/>
+        </w:rPr>
+        <w:t xml:space="preserve">This tier, which </w:t>
+      </w:r>
+      <w:proofErr w:type="gramStart"/>
+      <w:r>
+        <w:rPr>
+          <w:lang w:val="en-US"/>
+        </w:rPr>
+        <w:t>will be separated</w:t>
+      </w:r>
+      <w:proofErr w:type="gramEnd"/>
+      <w:r>
+        <w:rPr>
+          <w:lang w:val="en-US"/>
+        </w:rPr>
+        <w:t xml:space="preserve"> from the previous one with a (possibly local) network, contains all the data that MTS needs to store, ranging from the users’ information to the city map.</w:t>
+      </w:r>
+    </w:p>
+    <w:p>
+      <w:pPr>
+        <w:pStyle w:val="Titolo3"/>
+      </w:pPr>
+      <w:bookmarkStart w:id="12" w:name="_Toc436653110"/>
+      <w:r>
+        <w:t xml:space="preserve">Even-based </w:t>
+      </w:r>
+      <w:bookmarkEnd w:id="12"/>
+      <w:proofErr w:type="spellStart"/>
+      <w:r>
+        <w:t>architecture</w:t>
+      </w:r>
+      <w:proofErr w:type="spellEnd"/>
+    </w:p>
+    <w:p>
+      <w:pPr>
+        <w:pStyle w:val="Normale2"/>
+        <w:ind w:left="720"/>
+        <w:rPr>
+          <w:lang w:val="en-US"/>
+        </w:rPr>
+      </w:pPr>
+      <w:r>
+        <w:rPr>
+          <w:lang w:val="en-US"/>
+        </w:rPr>
+        <w:t xml:space="preserve">As anticipated, the core of MTS’s application logic is </w:t>
+      </w:r>
+      <w:r>
+        <w:rPr>
+          <w:lang w:val="en-US"/>
+        </w:rPr>
+        <w:t>event-based</w:t>
+      </w:r>
+      <w:r>
+        <w:rPr>
+          <w:lang w:val="en-US"/>
+        </w:rPr>
+        <w:t>.</w:t>
+      </w:r>
+      <w:r>
+        <w:rPr>
+          <w:lang w:val="en-US"/>
+        </w:rPr>
+        <w:t xml:space="preserve"> </w:t>
+      </w:r>
+      <w:r>
+        <w:rPr>
+          <w:lang w:val="en-US"/>
+        </w:rPr>
+        <w:t xml:space="preserve">Every significant change of state </w:t>
+      </w:r>
+      <w:r>
+        <w:rPr>
+          <w:lang w:val="en-US"/>
+        </w:rPr>
+        <w:t xml:space="preserve">(for example users modifying theirs account information, drivers changing status, etc.) generates an event that the system </w:t>
+      </w:r>
+      <w:r>
+        <w:rPr>
+          <w:lang w:val="en-US"/>
+        </w:rPr>
+        <w:t>can</w:t>
+      </w:r>
+      <w:r>
+        <w:rPr>
+          <w:lang w:val="en-US"/>
+        </w:rPr>
+        <w:t xml:space="preserve"> handle accordingly. </w:t>
+      </w:r>
+      <w:r>
+        <w:rPr>
+          <w:lang w:val="en-US"/>
+        </w:rPr>
+        <w:t>In particular, t</w:t>
+      </w:r>
+      <w:r>
+        <w:rPr>
+          <w:lang w:val="en-US"/>
+        </w:rPr>
+        <w:t xml:space="preserve">he managing of the customer’s requests and taxi rides will be </w:t>
+      </w:r>
+      <w:r>
+        <w:rPr>
+          <w:lang w:val="en-US"/>
+        </w:rPr>
+        <w:t>modeled with the publisher-subscribe pattern</w:t>
+      </w:r>
+      <w:r>
+        <w:rPr>
+          <w:lang w:val="en-US"/>
+        </w:rPr>
+        <w:t xml:space="preserve">. The usage of such pattern </w:t>
+      </w:r>
+      <w:proofErr w:type="gramStart"/>
+      <w:r>
+        <w:rPr>
+          <w:lang w:val="en-US"/>
+        </w:rPr>
+        <w:t>is described</w:t>
+      </w:r>
+      <w:proofErr w:type="gramEnd"/>
+      <w:r>
+        <w:rPr>
+          <w:lang w:val="en-US"/>
+        </w:rPr>
+        <w:t xml:space="preserve"> below.</w:t>
+      </w:r>
+    </w:p>
+    <w:p>
+      <w:pPr>
+        <w:pStyle w:val="Normale2"/>
+        <w:numPr>
+          <w:ilvl w:val="0"/>
+          <w:numId w:val="18"/>
+        </w:numPr>
+        <w:rPr>
+          <w:lang w:val="en-US"/>
+        </w:rPr>
+      </w:pPr>
+      <w:r>
+        <w:rPr>
+          <w:i/>
+          <w:lang w:val="en-US"/>
+        </w:rPr>
+        <w:t>Publish-subscribe</w:t>
+      </w:r>
+    </w:p>
+    <w:p>
+      <w:pPr>
+        <w:pStyle w:val="Normale2"/>
+        <w:ind w:left="1080"/>
+        <w:rPr>
+          <w:lang w:val="en-US"/>
+        </w:rPr>
+      </w:pPr>
+      <w:r>
+        <w:rPr>
+          <w:lang w:val="en-US"/>
+        </w:rPr>
+        <w:t xml:space="preserve">Customers and taxi drivers have the role of subscriber: the system will automatically register them to specific topics, and they will receive update messages related to such topics. A topic </w:t>
+      </w:r>
+      <w:proofErr w:type="gramStart"/>
+      <w:r>
+        <w:rPr>
+          <w:lang w:val="en-US"/>
+        </w:rPr>
+        <w:t>is created</w:t>
+      </w:r>
+      <w:proofErr w:type="gramEnd"/>
+      <w:r>
+        <w:rPr>
+          <w:lang w:val="en-US"/>
+        </w:rPr>
+        <w:t xml:space="preserve"> every time customers request or reserve a ride. When a taxi driver is associated to that ride, he will be subscribed to the same topic too, and receive the relative notifications. </w:t>
+      </w:r>
+    </w:p>
+    <w:p>
+      <w:pPr>
+        <w:pStyle w:val="Normale2"/>
+        <w:ind w:left="1080"/>
+        <w:rPr>
+          <w:lang w:val="en-US"/>
+        </w:rPr>
+      </w:pPr>
+      <w:r>
+        <w:rPr>
+          <w:lang w:val="en-US"/>
+        </w:rPr>
+        <w:t xml:space="preserve">In this </w:t>
+      </w:r>
+      <w:proofErr w:type="gramStart"/>
+      <w:r>
+        <w:rPr>
+          <w:lang w:val="en-US"/>
+        </w:rPr>
+        <w:t>pattern</w:t>
+      </w:r>
+      <w:proofErr w:type="gramEnd"/>
+      <w:r>
+        <w:rPr>
+          <w:lang w:val="en-US"/>
+        </w:rPr>
+        <w:t xml:space="preserve"> we intend to use a broker, an intermediary component which performs the queue management and the filtering of the messages. The broker will allow </w:t>
+      </w:r>
+      <w:proofErr w:type="gramStart"/>
+      <w:r>
+        <w:rPr>
+          <w:lang w:val="en-US"/>
+        </w:rPr>
+        <w:t>to filter</w:t>
+      </w:r>
+      <w:proofErr w:type="gramEnd"/>
+      <w:r>
+        <w:rPr>
+          <w:lang w:val="en-US"/>
+        </w:rPr>
+        <w:t xml:space="preserve"> messages based on their content, so that taxi drivers and customers related to the same topic won’t receive necessary the same notification or messages.</w:t>
+      </w:r>
+    </w:p>
+    <w:p>
+      <w:pPr>
+        <w:pStyle w:val="Normale2"/>
+        <w:ind w:left="1080"/>
+        <w:rPr>
+          <w:lang w:val="en-US"/>
+        </w:rPr>
+      </w:pPr>
+      <w:r>
+        <w:rPr>
+          <w:lang w:val="en-US"/>
+        </w:rPr>
+        <w:t xml:space="preserve">The role of the publisher, instead, is associated to the logic components of the system that manages the rides, the research of available taxis, etc. </w:t>
+      </w:r>
+      <w:proofErr w:type="gramStart"/>
+      <w:r>
+        <w:rPr>
+          <w:lang w:val="en-US"/>
+        </w:rPr>
+        <w:t>Basically, there</w:t>
+      </w:r>
+      <w:proofErr w:type="gramEnd"/>
+      <w:r>
+        <w:rPr>
+          <w:lang w:val="en-US"/>
+        </w:rPr>
+        <w:t xml:space="preserve"> are more components of the system that may generate an update for a certain topic</w:t>
+      </w:r>
+      <w:r>
+        <w:rPr>
+          <w:lang w:val="en-US"/>
+        </w:rPr>
+        <w:t>.</w:t>
+      </w:r>
+    </w:p>
+    <w:p>
+      <w:pPr>
+        <w:pStyle w:val="Normale2"/>
+        <w:ind w:left="720"/>
+        <w:rPr>
+          <w:lang w:val="en-US"/>
+        </w:rPr>
+      </w:pPr>
+      <w:r>
+        <w:rPr>
+          <w:lang w:val="en-US"/>
+        </w:rPr>
+        <w:t>Despite the event-based pattern may not be strictly required to model the actual MTS system, it provides much space for future extendibility. For example, it allows to handle notification for multiple customer connected to the same ride (e.g. in a taxi sharing service), or permits to easily add new types of notifications.</w:t>
+      </w:r>
+    </w:p>
+    <w:p>
+      <w:pPr>
+        <w:rPr>
+          <w:rFonts w:eastAsiaTheme="majorEastAsia" w:cstheme="majorBidi"/>
+          <w:b/>
+          <w:sz w:val="26"/>
+          <w:szCs w:val="26"/>
+        </w:rPr>
+      </w:pPr>
+      <w:r>
+        <w:br w:type="page"/>
+      </w:r>
+    </w:p>
+    <w:p>
+      <w:pPr>
+        <w:pStyle w:val="Titolo2"/>
+        <w:rPr>
+          <w:lang w:val="en-US"/>
+        </w:rPr>
+      </w:pPr>
+      <w:bookmarkStart w:id="13" w:name="_Toc436653111"/>
+      <w:r>
+        <w:rPr>
+          <w:lang w:val="en-US"/>
+        </w:rPr>
+        <w:lastRenderedPageBreak/>
+        <w:t>High level components and their interaction</w:t>
+      </w:r>
+      <w:bookmarkEnd w:id="13"/>
+    </w:p>
+    <w:p>
+      <w:r>
+        <w:br w:type="page"/>
+      </w:r>
+    </w:p>
+    <w:p>
+      <w:pPr>
+        <w:pStyle w:val="Titolo2"/>
+      </w:pPr>
+      <w:bookmarkStart w:id="14" w:name="_Toc436653112"/>
+      <w:r>
+        <w:lastRenderedPageBreak/>
+        <w:t>Components View</w:t>
+      </w:r>
+      <w:bookmarkEnd w:id="14"/>
+    </w:p>
+    <w:p>
+      <w:pPr>
+        <w:rPr>
+          <w:szCs w:val="24"/>
+        </w:rPr>
+      </w:pPr>
+      <w:r>
+        <w:rPr>
+          <w:szCs w:val="24"/>
+        </w:rPr>
+        <w:t>Component Diagram: this diagram describes the logical components that constitutes the physical tiers previously described.</w:t>
+      </w:r>
+    </w:p>
+    <w:p>
+      <w:pPr>
+        <w:pStyle w:val="Normale2"/>
+      </w:pPr>
+      <w:r>
+        <w:pict>
           <v:shape id="_x0000_i1025" type="#_x0000_t75" style="width:446.25pt;height:601.8pt;mso-left-percent:-10001;mso-top-percent:-10001;mso-position-horizontal:absolute;mso-position-horizontal-relative:char;mso-position-vertical:absolute;mso-position-vertical-relative:line;mso-left-percent:-10001;mso-top-percent:-10001">
-            <v:imagedata r:id="rId7" o:title="Component Diagram"/>
+            <v:imagedata r:id="rId8" o:title="Component Diagram"/>
           </v:shape>
         </w:pict>
       </w:r>
@@ -5187,7 +5214,7 @@
       <w:r>
         <w:pict>
           <v:shape id="_x0000_i1026" type="#_x0000_t75" style="width:393.95pt;height:638.5pt;mso-left-percent:-10001;mso-top-percent:-10001;mso-position-horizontal:absolute;mso-position-horizontal-relative:char;mso-position-vertical:absolute;mso-position-vertical-relative:line;mso-left-percent:-10001;mso-top-percent:-10001">
-            <v:imagedata r:id="rId8" o:title="Deployment Diagram"/>
+            <v:imagedata r:id="rId9" o:title="Deployment Diagram"/>
           </v:shape>
         </w:pict>
       </w:r>
@@ -5219,7 +5246,7 @@
         </w:rPr>
         <w:pict>
           <v:shape id="_x0000_s1029" type="#_x0000_t75" style="position:absolute;left:0;text-align:left;margin-left:-12.5pt;margin-top:37.65pt;width:526.95pt;height:570.55pt;z-index:-251653120;mso-position-horizontal-relative:text;mso-position-vertical-relative:text;mso-width-relative:page;mso-height-relative:page" wrapcoords="-32 0 -32 21569 21600 21569 21600 0 -32 0">
-            <v:imagedata r:id="rId9" o:title="Sequence Detailed RequestRide"/>
+            <v:imagedata r:id="rId10" o:title="Sequence Detailed RequestRide"/>
             <w10:wrap type="tight"/>
           </v:shape>
         </w:pict>
@@ -5256,7 +5283,7 @@
         <w:lastRenderedPageBreak/>
         <w:pict>
           <v:shape id="_x0000_s1030" type="#_x0000_t75" style="position:absolute;left:0;text-align:left;margin-left:-.3pt;margin-top:22.85pt;width:506.4pt;height:550.9pt;z-index:-251651072;mso-position-horizontal-relative:text;mso-position-vertical-relative:text;mso-width-relative:page;mso-height-relative:page" wrapcoords="-33 0 -33 21569 21600 21569 21600 0 -33 0">
-            <v:imagedata r:id="rId10" o:title="Sequence Detailed Reservation"/>
+            <v:imagedata r:id="rId11" o:title="Sequence Detailed Reservation"/>
             <w10:wrap type="tight"/>
           </v:shape>
         </w:pict>
@@ -5317,7 +5344,7 @@
         </w:rPr>
         <w:pict>
           <v:shape id="_x0000_i1027" type="#_x0000_t75" style="width:424.55pt;height:614.7pt;mso-left-percent:-10001;mso-top-percent:-10001;mso-position-horizontal:absolute;mso-position-horizontal-relative:char;mso-position-vertical:absolute;mso-position-vertical-relative:line;mso-left-percent:-10001;mso-top-percent:-10001">
-            <v:imagedata r:id="rId11" o:title="Sequence Detailed DeleteRide" croptop="10988f" cropbottom="1321f" cropleft="2626f" cropright="2485f"/>
+            <v:imagedata r:id="rId12" o:title="Sequence Detailed DeleteRide" croptop="10988f" cropbottom="1321f" cropleft="2626f" cropright="2485f"/>
           </v:shape>
         </w:pict>
       </w:r>
@@ -5360,7 +5387,7 @@
         </w:rPr>
         <w:pict>
           <v:shape id="_x0000_i1028" type="#_x0000_t75" style="width:480.9pt;height:286.65pt">
-            <v:imagedata r:id="rId12" o:title="Sequence DriverRefuseRide"/>
+            <v:imagedata r:id="rId13" o:title="Sequence DriverRefuseRide"/>
           </v:shape>
         </w:pict>
       </w:r>
@@ -5393,7 +5420,7 @@
       <w:r>
         <w:pict>
           <v:shape id="_x0000_i1029" type="#_x0000_t75" style="width:459.85pt;height:535.25pt;mso-left-percent:-10001;mso-top-percent:-10001;mso-position-horizontal:absolute;mso-position-horizontal-relative:char;mso-position-vertical:absolute;mso-position-vertical-relative:line;mso-left-percent:-10001;mso-top-percent:-10001">
-            <v:imagedata r:id="rId13" o:title="Sequence DD login" croptop="6831f" cropbottom="2001f" cropleft="2276f" cropright="2127f"/>
+            <v:imagedata r:id="rId14" o:title="Sequence DD login" croptop="6831f" cropbottom="2001f" cropleft="2276f" cropright="2127f"/>
           </v:shape>
         </w:pict>
       </w:r>
@@ -5423,7 +5450,7 @@
         <w:lastRenderedPageBreak/>
         <w:pict>
           <v:shape id="_x0000_s1033" type="#_x0000_t75" style="position:absolute;left:0;text-align:left;margin-left:-8.05pt;margin-top:32.4pt;width:525.05pt;height:471.4pt;z-index:-251649024;mso-position-horizontal-relative:text;mso-position-vertical-relative:text;mso-width-relative:page;mso-height-relative:page" wrapcoords="-30 0 -30 21567 21600 21567 21600 0 -30 0">
-            <v:imagedata r:id="rId14" o:title="Sequence DD registration" croptop="1929f" cropbottom="6617f" cropleft="3593f" cropright="1840f"/>
+            <v:imagedata r:id="rId15" o:title="Sequence DD registration" croptop="1929f" cropbottom="6617f" cropleft="3593f" cropright="1840f"/>
             <w10:wrap type="tight"/>
           </v:shape>
         </w:pict>
@@ -5464,7 +5491,7 @@
         <w:lastRenderedPageBreak/>
         <w:pict>
           <v:shape id="_x0000_s1034" type="#_x0000_t75" style="position:absolute;left:0;text-align:left;margin-left:6.5pt;margin-top:18.15pt;width:500.85pt;height:604.5pt;z-index:-251646976;mso-position-horizontal-relative:text;mso-position-vertical-relative:text;mso-width-relative:page;mso-height-relative:page" wrapcoords="-33 0 -33 21573 21600 21573 21600 0 -33 0">
-            <v:imagedata r:id="rId15" o:title="Sequence DD adminDelete"/>
+            <v:imagedata r:id="rId16" o:title="Sequence DD adminDelete"/>
             <w10:wrap type="tight"/>
           </v:shape>
         </w:pict>
@@ -5529,7 +5556,7 @@
       <w:r>
         <w:pict>
           <v:shape id="_x0000_i1030" type="#_x0000_t75" style="width:442.85pt;height:640.55pt;mso-left-percent:-10001;mso-top-percent:-10001;mso-position-horizontal:absolute;mso-position-horizontal-relative:char;mso-position-vertical:absolute;mso-position-vertical-relative:line;mso-left-percent:-10001;mso-top-percent:-10001">
-            <v:imagedata r:id="rId16" o:title="Sequence DD taxiAvailability"/>
+            <v:imagedata r:id="rId17" o:title="Sequence DD taxiAvailability"/>
           </v:shape>
         </w:pict>
       </w:r>
@@ -5561,34 +5588,29 @@
         <w:rPr>
           <w:szCs w:val="24"/>
         </w:rPr>
-        <w:t xml:space="preserve">For each component defined in the previous </w:t>
+        <w:t>For each component defined in the previous diagrams we summarize which kind of interfaces link it to the rest of the system</w:t>
       </w:r>
       <w:proofErr w:type="gramStart"/>
       <w:r>
         <w:rPr>
           <w:szCs w:val="24"/>
         </w:rPr>
-        <w:t>diagrams</w:t>
+        <w:t>,  specifying</w:t>
       </w:r>
       <w:proofErr w:type="gramEnd"/>
       <w:r>
         <w:rPr>
           <w:szCs w:val="24"/>
         </w:rPr>
-        <w:t xml:space="preserve"> we summarize which kind of interfaces lin</w:t>
-      </w:r>
-      <w:r>
-        <w:rPr>
-          <w:szCs w:val="24"/>
-        </w:rPr>
-        <w:t>k it to the rest of the system,</w:t>
-      </w:r>
-      <w:r>
-        <w:rPr>
-          <w:szCs w:val="24"/>
-        </w:rPr>
-        <w:t xml:space="preserve"> specifying the nature of those interfaces.</w:t>
-      </w:r>
+        <w:t xml:space="preserve"> the nature of those interfaces.</w:t>
+      </w:r>
+    </w:p>
+    <w:p>
+      <w:pPr>
+        <w:rPr>
+          <w:szCs w:val="24"/>
+        </w:rPr>
+      </w:pPr>
     </w:p>
     <w:p>
       <w:pPr>
@@ -5597,19 +5619,56 @@
           <w:ilvl w:val="0"/>
           <w:numId w:val="22"/>
         </w:numPr>
-        <w:spacing w:after="200" w:line="276" w:lineRule="auto"/>
+        <w:spacing w:after="0" w:line="276" w:lineRule="auto"/>
         <w:ind w:left="1077"/>
         <w:rPr>
+          <w:b/>
           <w:i/>
           <w:szCs w:val="24"/>
         </w:rPr>
       </w:pPr>
       <w:r>
         <w:rPr>
+          <w:b/>
           <w:i/>
           <w:szCs w:val="24"/>
         </w:rPr>
         <w:t>Web Server</w:t>
+      </w:r>
+    </w:p>
+    <w:p>
+      <w:pPr>
+        <w:pStyle w:val="Paragrafoelenco"/>
+        <w:spacing w:after="0" w:line="276" w:lineRule="auto"/>
+        <w:ind w:left="1077"/>
+        <w:rPr>
+          <w:b/>
+          <w:i/>
+          <w:szCs w:val="24"/>
+        </w:rPr>
+      </w:pPr>
+    </w:p>
+    <w:p>
+      <w:pPr>
+        <w:pStyle w:val="Paragrafoelenco"/>
+        <w:spacing w:after="0"/>
+        <w:ind w:left="1077"/>
+        <w:rPr>
+          <w:szCs w:val="24"/>
+        </w:rPr>
+      </w:pPr>
+      <w:r>
+        <w:rPr>
+          <w:i/>
+          <w:szCs w:val="24"/>
+        </w:rPr>
+        <w:t>Type of interfaces provided</w:t>
+      </w:r>
+      <w:r>
+        <w:rPr>
+          <w:szCs w:val="24"/>
+        </w:rPr>
+        <w:t xml:space="preserve">: exchange of web pages via HTTP protocol. </w:t>
       </w:r>
     </w:p>
     <w:p>
@@ -5622,14 +5681,22 @@
       </w:pPr>
       <w:r>
         <w:rPr>
-          <w:szCs w:val="24"/>
-        </w:rPr>
-        <w:t xml:space="preserve">Type of interface: exchange of web pages via http protocol. </w:t>
+          <w:i/>
+          <w:szCs w:val="24"/>
+        </w:rPr>
+        <w:t>Type of interfaces required</w:t>
+      </w:r>
+      <w:r>
+        <w:rPr>
+          <w:szCs w:val="24"/>
+        </w:rPr>
+        <w:t>: remote procedure call to the system.</w:t>
       </w:r>
     </w:p>
     <w:p>
       <w:pPr>
         <w:pStyle w:val="Paragrafoelenco"/>
+        <w:spacing w:after="120"/>
         <w:ind w:left="1077"/>
         <w:rPr>
           <w:szCs w:val="24"/>
@@ -5641,6 +5708,16 @@
         </w:rPr>
         <w:t>Each service offered to web clients is mapped a customer service provided by the Application Server.</w:t>
       </w:r>
+    </w:p>
+    <w:p>
+      <w:pPr>
+        <w:pStyle w:val="Paragrafoelenco"/>
+        <w:spacing w:after="480"/>
+        <w:ind w:left="1077"/>
+        <w:rPr>
+          <w:szCs w:val="24"/>
+        </w:rPr>
+      </w:pPr>
     </w:p>
     <w:p>
       <w:pPr>
@@ -5658,20 +5735,34 @@
           <w:ilvl w:val="0"/>
           <w:numId w:val="22"/>
         </w:numPr>
-        <w:spacing w:after="200" w:line="276" w:lineRule="auto"/>
+        <w:spacing w:before="120" w:after="0" w:line="276" w:lineRule="auto"/>
         <w:ind w:left="1077"/>
         <w:rPr>
+          <w:b/>
           <w:i/>
           <w:szCs w:val="24"/>
         </w:rPr>
       </w:pPr>
       <w:r>
         <w:rPr>
+          <w:b/>
           <w:i/>
           <w:szCs w:val="24"/>
         </w:rPr>
         <w:t>Application Server</w:t>
       </w:r>
+    </w:p>
+    <w:p>
+      <w:pPr>
+        <w:pStyle w:val="Paragrafoelenco"/>
+        <w:spacing w:before="120" w:after="0" w:line="276" w:lineRule="auto"/>
+        <w:ind w:left="1077"/>
+        <w:rPr>
+          <w:b/>
+          <w:i/>
+          <w:szCs w:val="24"/>
+        </w:rPr>
+      </w:pPr>
     </w:p>
     <w:p>
       <w:pPr>
@@ -5683,9 +5774,16 @@
       </w:pPr>
       <w:r>
         <w:rPr>
-          <w:szCs w:val="24"/>
-        </w:rPr>
-        <w:t>Type of interface: remote procedure call.</w:t>
+          <w:i/>
+          <w:szCs w:val="24"/>
+        </w:rPr>
+        <w:t>Type of interfaces provided</w:t>
+      </w:r>
+      <w:r>
+        <w:rPr>
+          <w:szCs w:val="24"/>
+        </w:rPr>
+        <w:t>: remote procedure call.</w:t>
       </w:r>
     </w:p>
     <w:p>
@@ -5698,10 +5796,52 @@
       </w:pPr>
       <w:r>
         <w:rPr>
+          <w:i/>
+          <w:szCs w:val="24"/>
+        </w:rPr>
+        <w:t>Type of interfaces required</w:t>
+      </w:r>
+      <w:r>
+        <w:rPr>
+          <w:szCs w:val="24"/>
+        </w:rPr>
+        <w:t>: procedure call.</w:t>
+      </w:r>
+    </w:p>
+    <w:p>
+      <w:pPr>
+        <w:pStyle w:val="Paragrafoelenco"/>
+        <w:ind w:left="1077"/>
+        <w:rPr>
+          <w:szCs w:val="24"/>
+        </w:rPr>
+      </w:pPr>
+    </w:p>
+    <w:p>
+      <w:pPr>
+        <w:pStyle w:val="Paragrafoelenco"/>
+        <w:ind w:left="1077"/>
+        <w:rPr>
+          <w:i/>
+          <w:szCs w:val="24"/>
+        </w:rPr>
+      </w:pPr>
+      <w:r>
+        <w:rPr>
+          <w:i/>
           <w:szCs w:val="24"/>
         </w:rPr>
         <w:t>Summary of the main interfaces offered:</w:t>
       </w:r>
+    </w:p>
+    <w:p>
+      <w:pPr>
+        <w:pStyle w:val="Paragrafoelenco"/>
+        <w:ind w:left="1077"/>
+        <w:rPr>
+          <w:szCs w:val="24"/>
+        </w:rPr>
+      </w:pPr>
     </w:p>
     <w:p>
       <w:pPr>
@@ -5720,7 +5860,7 @@
         <w:rPr>
           <w:szCs w:val="24"/>
         </w:rPr>
-        <w:t>Registration()</w:t>
+        <w:t>Interfaces for registration of customers and login of registered users.</w:t>
       </w:r>
     </w:p>
     <w:p>
@@ -5740,7 +5880,7 @@
         <w:rPr>
           <w:szCs w:val="24"/>
         </w:rPr>
-        <w:t>Login()</w:t>
+        <w:t>Interfaces for operations concerning taxi rides, such as taxi requests, reservations and rides’ deletion.</w:t>
       </w:r>
     </w:p>
     <w:p>
@@ -5756,19 +5896,11 @@
           <w:szCs w:val="24"/>
         </w:rPr>
       </w:pPr>
-      <w:proofErr w:type="spellStart"/>
-      <w:r>
-        <w:rPr>
-          <w:szCs w:val="24"/>
-        </w:rPr>
-        <w:t>NewRequest</w:t>
-      </w:r>
-      <w:proofErr w:type="spellEnd"/>
-      <w:r>
-        <w:rPr>
-          <w:szCs w:val="24"/>
-        </w:rPr>
-        <w:t>()</w:t>
+      <w:r>
+        <w:rPr>
+          <w:szCs w:val="24"/>
+        </w:rPr>
+        <w:t>Interfaces for access to the rides’ history of a customer, with the possibility of checking info related to past rides.</w:t>
       </w:r>
     </w:p>
     <w:p>
@@ -5784,19 +5916,71 @@
           <w:szCs w:val="24"/>
         </w:rPr>
       </w:pPr>
-      <w:proofErr w:type="spellStart"/>
-      <w:r>
-        <w:rPr>
-          <w:szCs w:val="24"/>
-        </w:rPr>
-        <w:t>NewRegistration</w:t>
-      </w:r>
-      <w:proofErr w:type="spellEnd"/>
-      <w:r>
-        <w:rPr>
-          <w:szCs w:val="24"/>
-        </w:rPr>
-        <w:t>()</w:t>
+      <w:r>
+        <w:rPr>
+          <w:szCs w:val="24"/>
+        </w:rPr>
+        <w:t>Interfaces for operations reserved to taxi drivers, such as the communication of availability and the communication of acceptance/refusal of a ride.</w:t>
+      </w:r>
+    </w:p>
+    <w:p>
+      <w:pPr>
+        <w:pStyle w:val="Paragrafoelenco"/>
+        <w:numPr>
+          <w:ilvl w:val="0"/>
+          <w:numId w:val="23"/>
+        </w:numPr>
+        <w:spacing w:after="120" w:line="276" w:lineRule="auto"/>
+        <w:ind w:left="1437"/>
+        <w:rPr>
+          <w:szCs w:val="24"/>
+        </w:rPr>
+      </w:pPr>
+      <w:r>
+        <w:rPr>
+          <w:szCs w:val="24"/>
+        </w:rPr>
+        <w:t xml:space="preserve">Interfaces for operations reserved to administrators, such as the possibility of creating/deleting drivers’ accounts, the possibility of </w:t>
+      </w:r>
+      <w:proofErr w:type="gramStart"/>
+      <w:r>
+        <w:rPr>
+          <w:szCs w:val="24"/>
+        </w:rPr>
+        <w:t>modifying  drivers’</w:t>
+      </w:r>
+      <w:proofErr w:type="gramEnd"/>
+      <w:r>
+        <w:rPr>
+          <w:szCs w:val="24"/>
+        </w:rPr>
+        <w:t xml:space="preserve"> status or modifying rides’ status.</w:t>
+      </w:r>
+    </w:p>
+    <w:p>
+      <w:pPr>
+        <w:pStyle w:val="Paragrafoelenco"/>
+        <w:ind w:left="1437"/>
+        <w:rPr>
+          <w:szCs w:val="24"/>
+        </w:rPr>
+      </w:pPr>
+    </w:p>
+    <w:p>
+      <w:pPr>
+        <w:spacing w:after="120"/>
+        <w:ind w:left="357"/>
+        <w:rPr>
+          <w:i/>
+          <w:szCs w:val="24"/>
+        </w:rPr>
+      </w:pPr>
+      <w:r>
+        <w:rPr>
+          <w:i/>
+          <w:szCs w:val="24"/>
+        </w:rPr>
+        <w:t xml:space="preserve">           Summary of the main interfaces required:</w:t>
       </w:r>
     </w:p>
     <w:p>
@@ -5812,19 +5996,25 @@
           <w:szCs w:val="24"/>
         </w:rPr>
       </w:pPr>
-      <w:proofErr w:type="spellStart"/>
-      <w:r>
-        <w:rPr>
-          <w:szCs w:val="24"/>
-        </w:rPr>
-        <w:t>DeleteRide</w:t>
-      </w:r>
-      <w:proofErr w:type="spellEnd"/>
-      <w:r>
-        <w:rPr>
-          <w:szCs w:val="24"/>
-        </w:rPr>
-        <w:t>()</w:t>
+      <w:r>
+        <w:rPr>
+          <w:szCs w:val="24"/>
+        </w:rPr>
+        <w:t xml:space="preserve">Interfaces for the creation, deletion and management of taxi rides, </w:t>
+      </w:r>
+      <w:proofErr w:type="gramStart"/>
+      <w:r>
+        <w:rPr>
+          <w:szCs w:val="24"/>
+        </w:rPr>
+        <w:t>and also</w:t>
+      </w:r>
+      <w:proofErr w:type="gramEnd"/>
+      <w:r>
+        <w:rPr>
+          <w:szCs w:val="24"/>
+        </w:rPr>
+        <w:t xml:space="preserve"> for the associations between customers, drivers and rides.</w:t>
       </w:r>
     </w:p>
     <w:p>
@@ -5844,7 +6034,133 @@
         <w:rPr>
           <w:szCs w:val="24"/>
         </w:rPr>
-        <w:t>History()</w:t>
+        <w:t>Interfaces for the creation and management of users, as well as for validation of accesses.</w:t>
+      </w:r>
+    </w:p>
+    <w:p>
+      <w:pPr>
+        <w:pStyle w:val="Paragrafoelenco"/>
+        <w:ind w:left="1437"/>
+        <w:rPr>
+          <w:szCs w:val="24"/>
+        </w:rPr>
+      </w:pPr>
+    </w:p>
+    <w:p>
+      <w:pPr>
+        <w:pStyle w:val="Paragrafoelenco"/>
+        <w:ind w:left="1437"/>
+        <w:rPr>
+          <w:szCs w:val="24"/>
+        </w:rPr>
+      </w:pPr>
+    </w:p>
+    <w:p>
+      <w:pPr>
+        <w:pStyle w:val="Paragrafoelenco"/>
+        <w:numPr>
+          <w:ilvl w:val="0"/>
+          <w:numId w:val="22"/>
+        </w:numPr>
+        <w:spacing w:before="120" w:after="0" w:line="276" w:lineRule="auto"/>
+        <w:ind w:left="1077"/>
+        <w:rPr>
+          <w:b/>
+          <w:i/>
+          <w:szCs w:val="24"/>
+        </w:rPr>
+      </w:pPr>
+      <w:proofErr w:type="spellStart"/>
+      <w:r>
+        <w:rPr>
+          <w:b/>
+          <w:i/>
+          <w:szCs w:val="24"/>
+        </w:rPr>
+        <w:t>RidesManager</w:t>
+      </w:r>
+      <w:proofErr w:type="spellEnd"/>
+    </w:p>
+    <w:p>
+      <w:pPr>
+        <w:pStyle w:val="Paragrafoelenco"/>
+        <w:spacing w:before="120" w:after="0" w:line="276" w:lineRule="auto"/>
+        <w:ind w:left="1077"/>
+        <w:rPr>
+          <w:b/>
+          <w:i/>
+          <w:szCs w:val="24"/>
+        </w:rPr>
+      </w:pPr>
+    </w:p>
+    <w:p>
+      <w:pPr>
+        <w:pStyle w:val="Paragrafoelenco"/>
+        <w:ind w:left="1077"/>
+        <w:rPr>
+          <w:szCs w:val="24"/>
+        </w:rPr>
+      </w:pPr>
+      <w:r>
+        <w:rPr>
+          <w:i/>
+          <w:szCs w:val="24"/>
+        </w:rPr>
+        <w:t>Type of interfaces provided</w:t>
+      </w:r>
+      <w:r>
+        <w:rPr>
+          <w:szCs w:val="24"/>
+        </w:rPr>
+        <w:t>: procedure call.</w:t>
+      </w:r>
+    </w:p>
+    <w:p>
+      <w:pPr>
+        <w:pStyle w:val="Paragrafoelenco"/>
+        <w:ind w:left="1077"/>
+        <w:rPr>
+          <w:szCs w:val="24"/>
+        </w:rPr>
+      </w:pPr>
+      <w:r>
+        <w:rPr>
+          <w:i/>
+          <w:szCs w:val="24"/>
+        </w:rPr>
+        <w:t>Type of interfaces required</w:t>
+      </w:r>
+      <w:r>
+        <w:rPr>
+          <w:szCs w:val="24"/>
+        </w:rPr>
+        <w:t>: procedure call.</w:t>
+      </w:r>
+    </w:p>
+    <w:p>
+      <w:pPr>
+        <w:pStyle w:val="Paragrafoelenco"/>
+        <w:ind w:left="1077"/>
+        <w:rPr>
+          <w:szCs w:val="24"/>
+        </w:rPr>
+      </w:pPr>
+    </w:p>
+    <w:p>
+      <w:pPr>
+        <w:pStyle w:val="Paragrafoelenco"/>
+        <w:ind w:left="1077"/>
+        <w:rPr>
+          <w:i/>
+          <w:szCs w:val="24"/>
+        </w:rPr>
+      </w:pPr>
+      <w:r>
+        <w:rPr>
+          <w:i/>
+          <w:szCs w:val="24"/>
+        </w:rPr>
+        <w:t>Summary of the main interfaces offered:</w:t>
       </w:r>
     </w:p>
     <w:p>
@@ -5860,19 +6176,11 @@
           <w:szCs w:val="24"/>
         </w:rPr>
       </w:pPr>
-      <w:proofErr w:type="spellStart"/>
-      <w:r>
-        <w:rPr>
-          <w:szCs w:val="24"/>
-        </w:rPr>
-        <w:t>RidesInfo</w:t>
-      </w:r>
-      <w:proofErr w:type="spellEnd"/>
-      <w:r>
-        <w:rPr>
-          <w:szCs w:val="24"/>
-        </w:rPr>
-        <w:t>()</w:t>
+      <w:r>
+        <w:rPr>
+          <w:szCs w:val="24"/>
+        </w:rPr>
+        <w:t>Interfaces for the creation of requests and reservations and the deletion of rides.</w:t>
       </w:r>
     </w:p>
     <w:p>
@@ -5888,40 +6196,11 @@
           <w:szCs w:val="24"/>
         </w:rPr>
       </w:pPr>
-      <w:proofErr w:type="spellStart"/>
-      <w:r>
-        <w:rPr>
-          <w:szCs w:val="24"/>
-        </w:rPr>
-        <w:t>AcceptRide</w:t>
-      </w:r>
-      <w:proofErr w:type="spellEnd"/>
-      <w:r>
-        <w:rPr>
-          <w:szCs w:val="24"/>
-        </w:rPr>
-        <w:t xml:space="preserve">() / </w:t>
-      </w:r>
-      <w:proofErr w:type="spellStart"/>
-      <w:r>
-        <w:rPr>
-          <w:szCs w:val="24"/>
-        </w:rPr>
-        <w:t>RefuseRide</w:t>
-      </w:r>
-      <w:proofErr w:type="spellEnd"/>
-      <w:r>
-        <w:rPr>
-          <w:szCs w:val="24"/>
-        </w:rPr>
-        <w:t xml:space="preserve">()   </w:t>
-      </w:r>
-      <w:r>
-        <w:rPr>
-          <w:szCs w:val="24"/>
-        </w:rPr>
-        <w:tab/>
-        <w:t>// only  drivers</w:t>
+      <w:r>
+        <w:rPr>
+          <w:szCs w:val="24"/>
+        </w:rPr>
+        <w:t>Interfaces for the termination of rides.</w:t>
       </w:r>
     </w:p>
     <w:p>
@@ -5937,26 +6216,11 @@
           <w:szCs w:val="24"/>
         </w:rPr>
       </w:pPr>
-      <w:proofErr w:type="spellStart"/>
-      <w:r>
-        <w:rPr>
-          <w:szCs w:val="24"/>
-        </w:rPr>
-        <w:t>setAvailability</w:t>
-      </w:r>
-      <w:proofErr w:type="spellEnd"/>
-      <w:r>
-        <w:rPr>
-          <w:szCs w:val="24"/>
-        </w:rPr>
-        <w:t xml:space="preserve">()                          </w:t>
-      </w:r>
-      <w:r>
-        <w:rPr>
-          <w:szCs w:val="24"/>
-        </w:rPr>
-        <w:tab/>
-        <w:t>// only  drivers</w:t>
+      <w:r>
+        <w:rPr>
+          <w:szCs w:val="24"/>
+        </w:rPr>
+        <w:t>Interfaces for the subscription of customers and drivers to rides.</w:t>
       </w:r>
     </w:p>
     <w:p>
@@ -5972,33 +6236,36 @@
           <w:szCs w:val="24"/>
         </w:rPr>
       </w:pPr>
-      <w:proofErr w:type="spellStart"/>
-      <w:r>
-        <w:rPr>
-          <w:szCs w:val="24"/>
-        </w:rPr>
-        <w:t>CreateDriver</w:t>
-      </w:r>
-      <w:proofErr w:type="spellEnd"/>
-      <w:r>
-        <w:rPr>
-          <w:szCs w:val="24"/>
-        </w:rPr>
-        <w:t xml:space="preserve">() / </w:t>
-      </w:r>
-      <w:proofErr w:type="spellStart"/>
-      <w:r>
-        <w:rPr>
-          <w:szCs w:val="24"/>
-        </w:rPr>
-        <w:t>DeleteDriver</w:t>
-      </w:r>
-      <w:proofErr w:type="spellEnd"/>
-      <w:r>
-        <w:rPr>
-          <w:szCs w:val="24"/>
-        </w:rPr>
-        <w:t>()         // only  admin</w:t>
+      <w:r>
+        <w:rPr>
+          <w:szCs w:val="24"/>
+        </w:rPr>
+        <w:t>Interfaces for the retrieval of the rides history of a customer and info about specific rides.</w:t>
+      </w:r>
+    </w:p>
+    <w:p>
+      <w:pPr>
+        <w:pStyle w:val="Paragrafoelenco"/>
+        <w:ind w:left="1437"/>
+        <w:rPr>
+          <w:szCs w:val="24"/>
+        </w:rPr>
+      </w:pPr>
+    </w:p>
+    <w:p>
+      <w:pPr>
+        <w:ind w:left="357"/>
+        <w:rPr>
+          <w:i/>
+          <w:szCs w:val="24"/>
+        </w:rPr>
+      </w:pPr>
+      <w:r>
+        <w:rPr>
+          <w:i/>
+          <w:szCs w:val="24"/>
+        </w:rPr>
+        <w:t xml:space="preserve">            Summary of the main interfaces required:</w:t>
       </w:r>
     </w:p>
     <w:p>
@@ -6014,44 +6281,11 @@
           <w:szCs w:val="24"/>
         </w:rPr>
       </w:pPr>
-      <w:proofErr w:type="spellStart"/>
-      <w:r>
-        <w:rPr>
-          <w:szCs w:val="24"/>
-        </w:rPr>
-        <w:t>ModifyRide</w:t>
-      </w:r>
-      <w:proofErr w:type="spellEnd"/>
-      <w:r>
-        <w:rPr>
-          <w:szCs w:val="24"/>
-        </w:rPr>
-        <w:t>()</w:t>
-      </w:r>
-      <w:r>
-        <w:rPr>
-          <w:szCs w:val="24"/>
-        </w:rPr>
-        <w:tab/>
-      </w:r>
-      <w:r>
-        <w:rPr>
-          <w:szCs w:val="24"/>
-        </w:rPr>
-        <w:tab/>
-      </w:r>
-      <w:r>
-        <w:rPr>
-          <w:szCs w:val="24"/>
-        </w:rPr>
-        <w:tab/>
-      </w:r>
-      <w:r>
-        <w:rPr>
-          <w:szCs w:val="24"/>
-        </w:rPr>
-        <w:tab/>
-        <w:t>// only admin</w:t>
+      <w:r>
+        <w:rPr>
+          <w:szCs w:val="24"/>
+        </w:rPr>
+        <w:t>Interfaces for taxi queue management.</w:t>
       </w:r>
     </w:p>
     <w:p>
@@ -6067,107 +6301,11 @@
           <w:szCs w:val="24"/>
         </w:rPr>
       </w:pPr>
-      <w:proofErr w:type="spellStart"/>
-      <w:r>
-        <w:rPr>
-          <w:szCs w:val="24"/>
-        </w:rPr>
-        <w:t>ForceLogout</w:t>
-      </w:r>
-      <w:proofErr w:type="spellEnd"/>
-      <w:r>
-        <w:rPr>
-          <w:szCs w:val="24"/>
-        </w:rPr>
-        <w:t xml:space="preserve">()  </w:t>
-      </w:r>
-      <w:r>
-        <w:rPr>
-          <w:szCs w:val="24"/>
-        </w:rPr>
-        <w:tab/>
-      </w:r>
-      <w:r>
-        <w:rPr>
-          <w:szCs w:val="24"/>
-        </w:rPr>
-        <w:tab/>
-      </w:r>
-      <w:r>
-        <w:rPr>
-          <w:szCs w:val="24"/>
-        </w:rPr>
-        <w:tab/>
-      </w:r>
-      <w:r>
-        <w:rPr>
-          <w:szCs w:val="24"/>
-        </w:rPr>
-        <w:tab/>
-        <w:t>// only admin</w:t>
-      </w:r>
-    </w:p>
-    <w:p>
-      <w:pPr>
-        <w:pStyle w:val="Paragrafoelenco"/>
-        <w:ind w:left="1437"/>
-        <w:rPr>
-          <w:szCs w:val="24"/>
-        </w:rPr>
-      </w:pPr>
-    </w:p>
-    <w:p>
-      <w:pPr>
-        <w:pStyle w:val="Paragrafoelenco"/>
-        <w:numPr>
-          <w:ilvl w:val="0"/>
-          <w:numId w:val="22"/>
-        </w:numPr>
-        <w:spacing w:after="200" w:line="276" w:lineRule="auto"/>
-        <w:ind w:left="1077"/>
-        <w:rPr>
-          <w:i/>
-          <w:szCs w:val="24"/>
-        </w:rPr>
-      </w:pPr>
-      <w:proofErr w:type="spellStart"/>
-      <w:r>
-        <w:rPr>
-          <w:i/>
-          <w:szCs w:val="24"/>
-        </w:rPr>
-        <w:t>RidesManager</w:t>
-      </w:r>
-      <w:proofErr w:type="spellEnd"/>
-    </w:p>
-    <w:p>
-      <w:pPr>
-        <w:pStyle w:val="Paragrafoelenco"/>
-        <w:ind w:left="1077"/>
-        <w:rPr>
-          <w:szCs w:val="24"/>
-        </w:rPr>
-      </w:pPr>
-      <w:r>
-        <w:rPr>
-          <w:szCs w:val="24"/>
-        </w:rPr>
-        <w:t>Type of interface: procedure call.</w:t>
-      </w:r>
-    </w:p>
-    <w:p>
-      <w:pPr>
-        <w:pStyle w:val="Paragrafoelenco"/>
-        <w:ind w:left="1077"/>
-        <w:rPr>
-          <w:szCs w:val="24"/>
-        </w:rPr>
-      </w:pPr>
-      <w:r>
-        <w:rPr>
-          <w:szCs w:val="24"/>
-        </w:rPr>
-        <w:t>Summary of the main interfaces offered:</w:t>
+      <w:r>
+        <w:rPr>
+          <w:szCs w:val="24"/>
+        </w:rPr>
+        <w:t>Interfaces for the management of users.</w:t>
       </w:r>
     </w:p>
     <w:p>
@@ -6183,19 +6321,11 @@
           <w:szCs w:val="24"/>
         </w:rPr>
       </w:pPr>
-      <w:proofErr w:type="spellStart"/>
-      <w:r>
-        <w:rPr>
-          <w:szCs w:val="24"/>
-        </w:rPr>
-        <w:t>NewRequest</w:t>
-      </w:r>
-      <w:proofErr w:type="spellEnd"/>
-      <w:r>
-        <w:rPr>
-          <w:szCs w:val="24"/>
-        </w:rPr>
-        <w:t>()</w:t>
+      <w:r>
+        <w:rPr>
+          <w:szCs w:val="24"/>
+        </w:rPr>
+        <w:t>Interfaces for the communications of messages/notifications.</w:t>
       </w:r>
     </w:p>
     <w:p>
@@ -6211,20 +6341,137 @@
           <w:szCs w:val="24"/>
         </w:rPr>
       </w:pPr>
+      <w:r>
+        <w:rPr>
+          <w:szCs w:val="24"/>
+        </w:rPr>
+        <w:t>Interfaces for the access to MTS database.</w:t>
+      </w:r>
+    </w:p>
+    <w:p>
+      <w:pPr>
+        <w:ind w:left="1077"/>
+        <w:rPr>
+          <w:szCs w:val="24"/>
+        </w:rPr>
+      </w:pPr>
+    </w:p>
+    <w:p>
+      <w:pPr>
+        <w:pStyle w:val="Paragrafoelenco"/>
+        <w:numPr>
+          <w:ilvl w:val="0"/>
+          <w:numId w:val="22"/>
+        </w:numPr>
+        <w:spacing w:before="120" w:after="0" w:line="276" w:lineRule="auto"/>
+        <w:ind w:left="1077"/>
+        <w:rPr>
+          <w:b/>
+          <w:i/>
+          <w:szCs w:val="24"/>
+        </w:rPr>
+      </w:pPr>
       <w:proofErr w:type="spellStart"/>
       <w:r>
         <w:rPr>
-          <w:szCs w:val="24"/>
-        </w:rPr>
-        <w:t>NewReservation</w:t>
+          <w:b/>
+          <w:i/>
+          <w:szCs w:val="24"/>
+        </w:rPr>
+        <w:t>UsersManager</w:t>
       </w:r>
       <w:proofErr w:type="spellEnd"/>
-      <w:r>
-        <w:rPr>
-          <w:szCs w:val="24"/>
-        </w:rPr>
-        <w:t>()</w:t>
-      </w:r>
+    </w:p>
+    <w:p>
+      <w:pPr>
+        <w:pStyle w:val="Paragrafoelenco"/>
+        <w:spacing w:before="120" w:after="0" w:line="276" w:lineRule="auto"/>
+        <w:ind w:left="1077"/>
+        <w:rPr>
+          <w:b/>
+          <w:i/>
+          <w:szCs w:val="24"/>
+        </w:rPr>
+      </w:pPr>
+    </w:p>
+    <w:p>
+      <w:pPr>
+        <w:pStyle w:val="Paragrafoelenco"/>
+        <w:ind w:left="1077"/>
+        <w:rPr>
+          <w:szCs w:val="24"/>
+        </w:rPr>
+      </w:pPr>
+      <w:r>
+        <w:rPr>
+          <w:i/>
+          <w:szCs w:val="24"/>
+        </w:rPr>
+        <w:t>Type of interfaces provided:</w:t>
+      </w:r>
+      <w:r>
+        <w:rPr>
+          <w:szCs w:val="24"/>
+        </w:rPr>
+        <w:t xml:space="preserve"> procedure call.</w:t>
+      </w:r>
+    </w:p>
+    <w:p>
+      <w:pPr>
+        <w:pStyle w:val="Paragrafoelenco"/>
+        <w:ind w:left="1077"/>
+        <w:rPr>
+          <w:szCs w:val="24"/>
+        </w:rPr>
+      </w:pPr>
+      <w:r>
+        <w:rPr>
+          <w:i/>
+          <w:szCs w:val="24"/>
+        </w:rPr>
+        <w:t>Type of interfaces required</w:t>
+      </w:r>
+      <w:r>
+        <w:rPr>
+          <w:szCs w:val="24"/>
+        </w:rPr>
+        <w:t>: procedure call.</w:t>
+      </w:r>
+    </w:p>
+    <w:p>
+      <w:pPr>
+        <w:pStyle w:val="Paragrafoelenco"/>
+        <w:ind w:left="1077"/>
+        <w:rPr>
+          <w:szCs w:val="24"/>
+        </w:rPr>
+      </w:pPr>
+    </w:p>
+    <w:p>
+      <w:pPr>
+        <w:pStyle w:val="Paragrafoelenco"/>
+        <w:ind w:left="1077"/>
+        <w:rPr>
+          <w:i/>
+          <w:szCs w:val="24"/>
+        </w:rPr>
+      </w:pPr>
+      <w:r>
+        <w:rPr>
+          <w:i/>
+          <w:szCs w:val="24"/>
+        </w:rPr>
+        <w:t>Summary of the main interfaces offered:</w:t>
+      </w:r>
+    </w:p>
+    <w:p>
+      <w:pPr>
+        <w:pStyle w:val="Paragrafoelenco"/>
+        <w:ind w:left="1077"/>
+        <w:rPr>
+          <w:szCs w:val="24"/>
+        </w:rPr>
+      </w:pPr>
     </w:p>
     <w:p>
       <w:pPr>
@@ -6239,19 +6486,11 @@
           <w:szCs w:val="24"/>
         </w:rPr>
       </w:pPr>
-      <w:proofErr w:type="spellStart"/>
-      <w:r>
-        <w:rPr>
-          <w:szCs w:val="24"/>
-        </w:rPr>
-        <w:t>RideCompleted</w:t>
-      </w:r>
-      <w:proofErr w:type="spellEnd"/>
-      <w:r>
-        <w:rPr>
-          <w:szCs w:val="24"/>
-        </w:rPr>
-        <w:t>()</w:t>
+      <w:r>
+        <w:rPr>
+          <w:szCs w:val="24"/>
+        </w:rPr>
+        <w:t>Interfaces for the creation and deletion of users.</w:t>
       </w:r>
     </w:p>
     <w:p>
@@ -6267,19 +6506,11 @@
           <w:szCs w:val="24"/>
         </w:rPr>
       </w:pPr>
-      <w:proofErr w:type="spellStart"/>
-      <w:r>
-        <w:rPr>
-          <w:szCs w:val="24"/>
-        </w:rPr>
-        <w:t>SubscribeCustomerToRide</w:t>
-      </w:r>
-      <w:proofErr w:type="spellEnd"/>
-      <w:r>
-        <w:rPr>
-          <w:szCs w:val="24"/>
-        </w:rPr>
-        <w:t>()</w:t>
+      <w:r>
+        <w:rPr>
+          <w:szCs w:val="24"/>
+        </w:rPr>
+        <w:t>Interfaces for the retrieval of users.</w:t>
       </w:r>
     </w:p>
     <w:p>
@@ -6295,19 +6526,11 @@
           <w:szCs w:val="24"/>
         </w:rPr>
       </w:pPr>
-      <w:proofErr w:type="spellStart"/>
-      <w:r>
-        <w:rPr>
-          <w:szCs w:val="24"/>
-        </w:rPr>
-        <w:t>SubscribeDriverToRide</w:t>
-      </w:r>
-      <w:proofErr w:type="spellEnd"/>
-      <w:r>
-        <w:rPr>
-          <w:szCs w:val="24"/>
-        </w:rPr>
-        <w:t>()</w:t>
+      <w:r>
+        <w:rPr>
+          <w:szCs w:val="24"/>
+        </w:rPr>
+        <w:t>Interfaces for validation check in case of login and registration</w:t>
       </w:r>
     </w:p>
     <w:p>
@@ -6323,19 +6546,27 @@
           <w:szCs w:val="24"/>
         </w:rPr>
       </w:pPr>
-      <w:proofErr w:type="spellStart"/>
-      <w:r>
-        <w:rPr>
-          <w:szCs w:val="24"/>
-        </w:rPr>
-        <w:t>DeleteRide</w:t>
-      </w:r>
-      <w:proofErr w:type="spellEnd"/>
-      <w:r>
-        <w:rPr>
-          <w:szCs w:val="24"/>
-        </w:rPr>
-        <w:t>()</w:t>
+      <w:r>
+        <w:rPr>
+          <w:szCs w:val="24"/>
+        </w:rPr>
+        <w:t>Interfaces for availability setting in case of drivers.</w:t>
+      </w:r>
+    </w:p>
+    <w:p>
+      <w:pPr>
+        <w:ind w:left="1077"/>
+        <w:rPr>
+          <w:i/>
+          <w:szCs w:val="24"/>
+        </w:rPr>
+      </w:pPr>
+      <w:r>
+        <w:rPr>
+          <w:i/>
+          <w:szCs w:val="24"/>
+        </w:rPr>
+        <w:t>Summary of the main interfaces required:</w:t>
       </w:r>
     </w:p>
     <w:p>
@@ -6355,7 +6586,7 @@
         <w:rPr>
           <w:szCs w:val="24"/>
         </w:rPr>
-        <w:t>History()</w:t>
+        <w:t>Interfaces for the communications of messages/notifications.</w:t>
       </w:r>
     </w:p>
     <w:p>
@@ -6371,29 +6602,22 @@
           <w:szCs w:val="24"/>
         </w:rPr>
       </w:pPr>
-      <w:proofErr w:type="spellStart"/>
-      <w:r>
-        <w:rPr>
-          <w:szCs w:val="24"/>
-        </w:rPr>
-        <w:t>RidesInfo</w:t>
-      </w:r>
-      <w:proofErr w:type="spellEnd"/>
-      <w:r>
-        <w:rPr>
-          <w:szCs w:val="24"/>
-        </w:rPr>
-        <w:t>()</w:t>
-      </w:r>
-    </w:p>
-    <w:p>
-      <w:pPr>
-        <w:pStyle w:val="Paragrafoelenco"/>
-        <w:ind w:left="1437"/>
-        <w:rPr>
-          <w:szCs w:val="24"/>
-        </w:rPr>
-      </w:pPr>
+      <w:r>
+        <w:rPr>
+          <w:szCs w:val="24"/>
+        </w:rPr>
+        <w:t>Interfaces for the access to MTS database.</w:t>
+      </w:r>
+    </w:p>
+    <w:p>
+      <w:pPr>
+        <w:ind w:left="1077"/>
+        <w:rPr>
+          <w:szCs w:val="24"/>
+        </w:rPr>
+      </w:pPr>
+      <w:bookmarkStart w:id="26" w:name="_GoBack"/>
+      <w:bookmarkEnd w:id="26"/>
     </w:p>
     <w:p>
       <w:pPr>
@@ -6402,9 +6626,10 @@
           <w:ilvl w:val="0"/>
           <w:numId w:val="22"/>
         </w:numPr>
-        <w:spacing w:after="200" w:line="276" w:lineRule="auto"/>
+        <w:spacing w:before="120" w:after="0" w:line="276" w:lineRule="auto"/>
         <w:ind w:left="1077"/>
         <w:rPr>
+          <w:b/>
           <w:i/>
           <w:szCs w:val="24"/>
         </w:rPr>
@@ -6412,12 +6637,25 @@
       <w:proofErr w:type="spellStart"/>
       <w:r>
         <w:rPr>
+          <w:b/>
           <w:i/>
           <w:szCs w:val="24"/>
         </w:rPr>
-        <w:t>UsersManager</w:t>
+        <w:t>QueueManager</w:t>
       </w:r>
       <w:proofErr w:type="spellEnd"/>
+    </w:p>
+    <w:p>
+      <w:pPr>
+        <w:pStyle w:val="Paragrafoelenco"/>
+        <w:spacing w:before="120" w:after="0" w:line="276" w:lineRule="auto"/>
+        <w:ind w:left="1077"/>
+        <w:rPr>
+          <w:b/>
+          <w:i/>
+          <w:szCs w:val="24"/>
+        </w:rPr>
+      </w:pPr>
     </w:p>
     <w:p>
       <w:pPr>
@@ -6429,9 +6667,16 @@
       </w:pPr>
       <w:r>
         <w:rPr>
-          <w:szCs w:val="24"/>
-        </w:rPr>
-        <w:t>Type of interface: procedure call.</w:t>
+          <w:i/>
+          <w:szCs w:val="24"/>
+        </w:rPr>
+        <w:t>Type of interfaces provided</w:t>
+      </w:r>
+      <w:r>
+        <w:rPr>
+          <w:szCs w:val="24"/>
+        </w:rPr>
+        <w:t>: procedure call.</w:t>
       </w:r>
     </w:p>
     <w:p>
@@ -6444,10 +6689,52 @@
       </w:pPr>
       <w:r>
         <w:rPr>
+          <w:i/>
+          <w:szCs w:val="24"/>
+        </w:rPr>
+        <w:t>Type of interfaces required</w:t>
+      </w:r>
+      <w:r>
+        <w:rPr>
+          <w:szCs w:val="24"/>
+        </w:rPr>
+        <w:t>: remote web service or remote procedure call.</w:t>
+      </w:r>
+    </w:p>
+    <w:p>
+      <w:pPr>
+        <w:pStyle w:val="Paragrafoelenco"/>
+        <w:ind w:left="1077"/>
+        <w:rPr>
+          <w:szCs w:val="24"/>
+        </w:rPr>
+      </w:pPr>
+    </w:p>
+    <w:p>
+      <w:pPr>
+        <w:pStyle w:val="Paragrafoelenco"/>
+        <w:ind w:left="1077"/>
+        <w:rPr>
+          <w:i/>
+          <w:szCs w:val="24"/>
+        </w:rPr>
+      </w:pPr>
+      <w:r>
+        <w:rPr>
+          <w:i/>
           <w:szCs w:val="24"/>
         </w:rPr>
         <w:t>Summary of the main interfaces offered:</w:t>
       </w:r>
+    </w:p>
+    <w:p>
+      <w:pPr>
+        <w:pStyle w:val="Paragrafoelenco"/>
+        <w:ind w:left="1077"/>
+        <w:rPr>
+          <w:szCs w:val="24"/>
+        </w:rPr>
+      </w:pPr>
     </w:p>
     <w:p>
       <w:pPr>
@@ -6462,19 +6749,11 @@
           <w:szCs w:val="24"/>
         </w:rPr>
       </w:pPr>
-      <w:proofErr w:type="spellStart"/>
-      <w:r>
-        <w:rPr>
-          <w:szCs w:val="24"/>
-        </w:rPr>
-        <w:t>getUser</w:t>
-      </w:r>
-      <w:proofErr w:type="spellEnd"/>
-      <w:r>
-        <w:rPr>
-          <w:szCs w:val="24"/>
-        </w:rPr>
-        <w:t>()</w:t>
+      <w:r>
+        <w:rPr>
+          <w:szCs w:val="24"/>
+        </w:rPr>
+        <w:t>Interfaces for taxi retrieval and taxi removal from taxi queues.</w:t>
       </w:r>
     </w:p>
     <w:p>
@@ -6490,19 +6769,28 @@
           <w:szCs w:val="24"/>
         </w:rPr>
       </w:pPr>
-      <w:proofErr w:type="spellStart"/>
-      <w:r>
-        <w:rPr>
-          <w:szCs w:val="24"/>
-        </w:rPr>
-        <w:t>getDriver</w:t>
-      </w:r>
-      <w:proofErr w:type="spellEnd"/>
-      <w:r>
-        <w:rPr>
-          <w:szCs w:val="24"/>
-        </w:rPr>
-        <w:t>()</w:t>
+      <w:r>
+        <w:rPr>
+          <w:szCs w:val="24"/>
+        </w:rPr>
+        <w:t>Interfaces for moving a taxi at the bottom of a queue and in general for updating taxis’ position.</w:t>
+      </w:r>
+    </w:p>
+    <w:p>
+      <w:pPr>
+        <w:ind w:left="1077"/>
+        <w:rPr>
+          <w:i/>
+          <w:szCs w:val="24"/>
+        </w:rPr>
+      </w:pPr>
+      <w:r>
+        <w:rPr>
+          <w:i/>
+          <w:szCs w:val="24"/>
+        </w:rPr>
+        <w:lastRenderedPageBreak/>
+        <w:t>Summary of the main interfaces required:</w:t>
       </w:r>
     </w:p>
     <w:p>
@@ -6518,105 +6806,21 @@
           <w:szCs w:val="24"/>
         </w:rPr>
       </w:pPr>
-      <w:proofErr w:type="spellStart"/>
-      <w:r>
-        <w:rPr>
-          <w:szCs w:val="24"/>
-        </w:rPr>
-        <w:t>setAvailability</w:t>
-      </w:r>
-      <w:proofErr w:type="spellEnd"/>
-      <w:r>
-        <w:rPr>
-          <w:szCs w:val="24"/>
-        </w:rPr>
-        <w:t>()</w:t>
-      </w:r>
-    </w:p>
-    <w:p>
-      <w:pPr>
-        <w:pStyle w:val="Paragrafoelenco"/>
-        <w:numPr>
-          <w:ilvl w:val="0"/>
-          <w:numId w:val="23"/>
-        </w:numPr>
+      <w:r>
+        <w:rPr>
+          <w:szCs w:val="24"/>
+        </w:rPr>
+        <w:t>Taxis’ GPS coordinates’ retrieval.</w:t>
+      </w:r>
+    </w:p>
+    <w:p>
+      <w:pPr>
         <w:spacing w:after="200" w:line="276" w:lineRule="auto"/>
-        <w:ind w:left="1437"/>
-        <w:rPr>
-          <w:szCs w:val="24"/>
-        </w:rPr>
-      </w:pPr>
-      <w:proofErr w:type="spellStart"/>
-      <w:r>
-        <w:rPr>
-          <w:szCs w:val="24"/>
-        </w:rPr>
-        <w:lastRenderedPageBreak/>
-        <w:t>checkAlreadyRegistered</w:t>
-      </w:r>
-      <w:proofErr w:type="spellEnd"/>
-      <w:r>
-        <w:rPr>
-          <w:szCs w:val="24"/>
-        </w:rPr>
-        <w:t>()</w:t>
-      </w:r>
-    </w:p>
-    <w:p>
-      <w:pPr>
-        <w:pStyle w:val="Paragrafoelenco"/>
-        <w:numPr>
-          <w:ilvl w:val="0"/>
-          <w:numId w:val="23"/>
-        </w:numPr>
-        <w:spacing w:after="200" w:line="276" w:lineRule="auto"/>
-        <w:ind w:left="1437"/>
-        <w:rPr>
-          <w:szCs w:val="24"/>
-        </w:rPr>
-      </w:pPr>
-      <w:proofErr w:type="spellStart"/>
-      <w:r>
-        <w:rPr>
-          <w:szCs w:val="24"/>
-        </w:rPr>
-        <w:t>createUser</w:t>
-      </w:r>
-      <w:proofErr w:type="spellEnd"/>
-      <w:r>
-        <w:rPr>
-          <w:szCs w:val="24"/>
-        </w:rPr>
-        <w:t>()</w:t>
-      </w:r>
-    </w:p>
-    <w:p>
-      <w:pPr>
-        <w:pStyle w:val="Paragrafoelenco"/>
-        <w:numPr>
-          <w:ilvl w:val="0"/>
-          <w:numId w:val="23"/>
-        </w:numPr>
-        <w:spacing w:after="200" w:line="276" w:lineRule="auto"/>
-        <w:ind w:left="1437"/>
-        <w:rPr>
-          <w:szCs w:val="24"/>
-        </w:rPr>
-      </w:pPr>
-      <w:proofErr w:type="spellStart"/>
-      <w:r>
-        <w:rPr>
-          <w:szCs w:val="24"/>
-        </w:rPr>
-        <w:t>verifyLogin</w:t>
-      </w:r>
-      <w:proofErr w:type="spellEnd"/>
-      <w:r>
-        <w:rPr>
-          <w:szCs w:val="24"/>
-        </w:rPr>
-        <w:t>()</w:t>
-      </w:r>
+        <w:ind w:left="1077"/>
+        <w:rPr>
+          <w:szCs w:val="24"/>
+        </w:rPr>
+      </w:pPr>
     </w:p>
     <w:p>
       <w:pPr>
@@ -6625,9 +6829,10 @@
           <w:ilvl w:val="0"/>
           <w:numId w:val="22"/>
         </w:numPr>
-        <w:spacing w:after="200" w:line="276" w:lineRule="auto"/>
+        <w:spacing w:before="120" w:after="120" w:line="276" w:lineRule="auto"/>
         <w:ind w:left="1077"/>
         <w:rPr>
+          <w:b/>
           <w:i/>
           <w:szCs w:val="24"/>
         </w:rPr>
@@ -6635,12 +6840,25 @@
       <w:proofErr w:type="spellStart"/>
       <w:r>
         <w:rPr>
+          <w:b/>
           <w:i/>
           <w:szCs w:val="24"/>
         </w:rPr>
-        <w:t>QueueManager</w:t>
+        <w:t>DatabaseManager</w:t>
       </w:r>
       <w:proofErr w:type="spellEnd"/>
+    </w:p>
+    <w:p>
+      <w:pPr>
+        <w:pStyle w:val="Paragrafoelenco"/>
+        <w:spacing w:before="120" w:after="120" w:line="276" w:lineRule="auto"/>
+        <w:ind w:left="1077"/>
+        <w:rPr>
+          <w:b/>
+          <w:i/>
+          <w:szCs w:val="24"/>
+        </w:rPr>
+      </w:pPr>
     </w:p>
     <w:p>
       <w:pPr>
@@ -6652,9 +6870,16 @@
       </w:pPr>
       <w:r>
         <w:rPr>
-          <w:szCs w:val="24"/>
-        </w:rPr>
-        <w:t>Type of interface: procedure call</w:t>
+          <w:i/>
+          <w:szCs w:val="24"/>
+        </w:rPr>
+        <w:t>Type of interfaces provided</w:t>
+      </w:r>
+      <w:r>
+        <w:rPr>
+          <w:szCs w:val="24"/>
+        </w:rPr>
+        <w:t>: procedure call.</w:t>
       </w:r>
     </w:p>
     <w:p>
@@ -6667,127 +6892,94 @@
       </w:pPr>
       <w:r>
         <w:rPr>
-          <w:szCs w:val="24"/>
-        </w:rPr>
-        <w:t>Summary of the main interfaces offered:</w:t>
+          <w:i/>
+          <w:szCs w:val="24"/>
+        </w:rPr>
+        <w:t>Type of interfaces required:</w:t>
+      </w:r>
+      <w:r>
+        <w:rPr>
+          <w:szCs w:val="24"/>
+        </w:rPr>
+        <w:t xml:space="preserve"> remote queries and operations on database.</w:t>
       </w:r>
     </w:p>
     <w:p>
       <w:pPr>
         <w:pStyle w:val="Paragrafoelenco"/>
-        <w:numPr>
-          <w:ilvl w:val="0"/>
-          <w:numId w:val="23"/>
-        </w:numPr>
-        <w:spacing w:after="200" w:line="276" w:lineRule="auto"/>
-        <w:ind w:left="1437"/>
-        <w:rPr>
-          <w:szCs w:val="24"/>
-        </w:rPr>
-      </w:pPr>
-      <w:proofErr w:type="spellStart"/>
-      <w:r>
-        <w:rPr>
-          <w:szCs w:val="24"/>
-        </w:rPr>
-        <w:t>SearchTaxiInQueue</w:t>
-      </w:r>
-      <w:proofErr w:type="spellEnd"/>
-      <w:r>
-        <w:rPr>
-          <w:szCs w:val="24"/>
-        </w:rPr>
-        <w:t>()</w:t>
-      </w:r>
+        <w:ind w:left="1077"/>
+        <w:rPr>
+          <w:szCs w:val="24"/>
+        </w:rPr>
+      </w:pPr>
     </w:p>
     <w:p>
       <w:pPr>
         <w:pStyle w:val="Paragrafoelenco"/>
-        <w:numPr>
-          <w:ilvl w:val="0"/>
-          <w:numId w:val="23"/>
-        </w:numPr>
-        <w:spacing w:after="200" w:line="276" w:lineRule="auto"/>
-        <w:ind w:left="1437"/>
-        <w:rPr>
-          <w:szCs w:val="24"/>
-        </w:rPr>
-      </w:pPr>
-      <w:proofErr w:type="spellStart"/>
-      <w:r>
-        <w:rPr>
-          <w:szCs w:val="24"/>
-        </w:rPr>
-        <w:t>RemoveFromQueue</w:t>
-      </w:r>
-      <w:proofErr w:type="spellEnd"/>
-      <w:r>
-        <w:rPr>
-          <w:szCs w:val="24"/>
-        </w:rPr>
-        <w:t>()</w:t>
+        <w:ind w:left="1077"/>
+        <w:rPr>
+          <w:szCs w:val="24"/>
+        </w:rPr>
+      </w:pPr>
+      <w:r>
+        <w:rPr>
+          <w:szCs w:val="24"/>
+        </w:rPr>
+        <w:t xml:space="preserve">This component is a sort of stub acting the role of the real database. </w:t>
       </w:r>
     </w:p>
     <w:p>
       <w:pPr>
         <w:pStyle w:val="Paragrafoelenco"/>
-        <w:numPr>
-          <w:ilvl w:val="0"/>
-          <w:numId w:val="23"/>
-        </w:numPr>
-        <w:spacing w:after="200" w:line="276" w:lineRule="auto"/>
-        <w:ind w:left="1437"/>
-        <w:rPr>
-          <w:szCs w:val="24"/>
-        </w:rPr>
-      </w:pPr>
-      <w:proofErr w:type="spellStart"/>
-      <w:r>
-        <w:rPr>
-          <w:szCs w:val="24"/>
-        </w:rPr>
-        <w:t>MoveTaxiBottomQueue</w:t>
-      </w:r>
-      <w:proofErr w:type="spellEnd"/>
-      <w:r>
-        <w:rPr>
-          <w:szCs w:val="24"/>
-        </w:rPr>
-        <w:t>()</w:t>
+        <w:ind w:left="1077"/>
+        <w:rPr>
+          <w:szCs w:val="24"/>
+        </w:rPr>
+      </w:pPr>
+      <w:r>
+        <w:rPr>
+          <w:szCs w:val="24"/>
+        </w:rPr>
+        <w:t xml:space="preserve">The interfaces </w:t>
+      </w:r>
+      <w:r>
+        <w:rPr>
+          <w:szCs w:val="24"/>
+        </w:rPr>
+        <w:t xml:space="preserve">offered </w:t>
+      </w:r>
+      <w:proofErr w:type="gramStart"/>
+      <w:r>
+        <w:rPr>
+          <w:szCs w:val="24"/>
+        </w:rPr>
+        <w:t>are basically</w:t>
+      </w:r>
+      <w:proofErr w:type="gramEnd"/>
+      <w:r>
+        <w:rPr>
+          <w:szCs w:val="24"/>
+        </w:rPr>
+        <w:t xml:space="preserve"> all kind of queries, insert, delete and update operations addressed to the actual tables of the real database.</w:t>
       </w:r>
     </w:p>
     <w:p>
       <w:pPr>
         <w:pStyle w:val="Paragrafoelenco"/>
-        <w:numPr>
-          <w:ilvl w:val="0"/>
-          <w:numId w:val="23"/>
-        </w:numPr>
-        <w:spacing w:after="200" w:line="276" w:lineRule="auto"/>
-        <w:ind w:left="1437"/>
-        <w:rPr>
-          <w:szCs w:val="24"/>
-        </w:rPr>
-      </w:pPr>
-      <w:proofErr w:type="spellStart"/>
-      <w:r>
-        <w:rPr>
-          <w:szCs w:val="24"/>
-        </w:rPr>
-        <w:t>updatePosition</w:t>
-      </w:r>
-      <w:proofErr w:type="spellEnd"/>
-      <w:r>
-        <w:rPr>
-          <w:szCs w:val="24"/>
-        </w:rPr>
-        <w:t>()</w:t>
-      </w:r>
-    </w:p>
-    <w:p>
-      <w:pPr>
-        <w:pStyle w:val="Paragrafoelenco"/>
-        <w:ind w:left="1437"/>
+        <w:ind w:left="1077"/>
+        <w:rPr>
+          <w:szCs w:val="24"/>
+        </w:rPr>
+      </w:pPr>
+      <w:r>
+        <w:rPr>
+          <w:szCs w:val="24"/>
+        </w:rPr>
+        <w:t>The interfaces required are the actual queries and operations on the real database.</w:t>
+      </w:r>
+    </w:p>
+    <w:p>
+      <w:pPr>
         <w:rPr>
           <w:szCs w:val="24"/>
         </w:rPr>
@@ -6800,9 +6992,10 @@
           <w:ilvl w:val="0"/>
           <w:numId w:val="22"/>
         </w:numPr>
-        <w:spacing w:after="200" w:line="276" w:lineRule="auto"/>
+        <w:spacing w:before="120" w:after="0" w:line="276" w:lineRule="auto"/>
         <w:ind w:left="1077"/>
         <w:rPr>
+          <w:b/>
           <w:i/>
           <w:szCs w:val="24"/>
         </w:rPr>
@@ -6810,12 +7003,25 @@
       <w:proofErr w:type="spellStart"/>
       <w:r>
         <w:rPr>
+          <w:b/>
           <w:i/>
           <w:szCs w:val="24"/>
         </w:rPr>
-        <w:t>DatabaseManager</w:t>
+        <w:t>MessageBroker</w:t>
       </w:r>
       <w:proofErr w:type="spellEnd"/>
+    </w:p>
+    <w:p>
+      <w:pPr>
+        <w:pStyle w:val="Paragrafoelenco"/>
+        <w:spacing w:before="120" w:after="0" w:line="276" w:lineRule="auto"/>
+        <w:ind w:left="1077"/>
+        <w:rPr>
+          <w:b/>
+          <w:i/>
+          <w:szCs w:val="24"/>
+        </w:rPr>
+      </w:pPr>
     </w:p>
     <w:p>
       <w:pPr>
@@ -6827,9 +7033,16 @@
       </w:pPr>
       <w:r>
         <w:rPr>
-          <w:szCs w:val="24"/>
-        </w:rPr>
-        <w:t>Type of interface: procedure call.</w:t>
+          <w:i/>
+          <w:szCs w:val="24"/>
+        </w:rPr>
+        <w:t>Type of interfaces provided</w:t>
+      </w:r>
+      <w:r>
+        <w:rPr>
+          <w:szCs w:val="24"/>
+        </w:rPr>
+        <w:t>: procedure call.</w:t>
       </w:r>
     </w:p>
     <w:p>
@@ -6842,9 +7055,16 @@
       </w:pPr>
       <w:r>
         <w:rPr>
-          <w:szCs w:val="24"/>
-        </w:rPr>
-        <w:t xml:space="preserve">This component is a sort of stub acting the role of the real database. </w:t>
+          <w:i/>
+          <w:szCs w:val="24"/>
+        </w:rPr>
+        <w:t>Type of interfaces required</w:t>
+      </w:r>
+      <w:r>
+        <w:rPr>
+          <w:szCs w:val="24"/>
+        </w:rPr>
+        <w:t>: remote procedure call, remote email service and web service provided by the web server.</w:t>
       </w:r>
     </w:p>
     <w:p>
@@ -6855,31 +7075,39 @@
           <w:szCs w:val="24"/>
         </w:rPr>
       </w:pPr>
-      <w:r>
-        <w:rPr>
-          <w:szCs w:val="24"/>
-        </w:rPr>
-        <w:t xml:space="preserve">The </w:t>
-      </w:r>
-      <w:proofErr w:type="gramStart"/>
-      <w:r>
-        <w:rPr>
-          <w:szCs w:val="24"/>
-        </w:rPr>
-        <w:t>interfaces  offered</w:t>
-      </w:r>
-      <w:proofErr w:type="gramEnd"/>
-      <w:r>
-        <w:rPr>
-          <w:szCs w:val="24"/>
-        </w:rPr>
-        <w:t xml:space="preserve"> are basically all kind of query, inserts, deletes and updates addressed to the actual tables of the real database.</w:t>
-      </w:r>
     </w:p>
     <w:p>
       <w:pPr>
         <w:pStyle w:val="Paragrafoelenco"/>
         <w:ind w:left="1077"/>
+        <w:rPr>
+          <w:szCs w:val="24"/>
+        </w:rPr>
+      </w:pPr>
+      <w:r>
+        <w:rPr>
+          <w:szCs w:val="24"/>
+        </w:rPr>
+        <w:t>This component is responsible of communications with both mobile clients (directly via remote procedure calls) and web clients (indirectly via web server).</w:t>
+      </w:r>
+    </w:p>
+    <w:p>
+      <w:pPr>
+        <w:pStyle w:val="Paragrafoelenco"/>
+        <w:ind w:left="1077"/>
+        <w:rPr>
+          <w:szCs w:val="24"/>
+        </w:rPr>
+      </w:pPr>
+      <w:r>
+        <w:rPr>
+          <w:szCs w:val="24"/>
+        </w:rPr>
+        <w:t>The interfaces offered are basically procedures that forward any kind of relevant message to the clients, possibly also to multiple clients due to the pub-sub architecture style.</w:t>
+      </w:r>
+    </w:p>
+    <w:p>
+      <w:pPr>
         <w:rPr>
           <w:szCs w:val="24"/>
         </w:rPr>
@@ -6892,9 +7120,10 @@
           <w:ilvl w:val="0"/>
           <w:numId w:val="22"/>
         </w:numPr>
-        <w:spacing w:after="200" w:line="276" w:lineRule="auto"/>
+        <w:spacing w:before="120" w:after="0" w:line="276" w:lineRule="auto"/>
         <w:ind w:left="1077"/>
         <w:rPr>
+          <w:b/>
           <w:i/>
           <w:szCs w:val="24"/>
         </w:rPr>
@@ -6902,12 +7131,25 @@
       <w:proofErr w:type="spellStart"/>
       <w:r>
         <w:rPr>
+          <w:b/>
           <w:i/>
           <w:szCs w:val="24"/>
         </w:rPr>
-        <w:t>MessageBroker</w:t>
+        <w:t>MTSDatabase</w:t>
       </w:r>
       <w:proofErr w:type="spellEnd"/>
+    </w:p>
+    <w:p>
+      <w:pPr>
+        <w:pStyle w:val="Paragrafoelenco"/>
+        <w:spacing w:before="120" w:after="0" w:line="276" w:lineRule="auto"/>
+        <w:ind w:left="1077"/>
+        <w:rPr>
+          <w:b/>
+          <w:i/>
+          <w:szCs w:val="24"/>
+        </w:rPr>
+      </w:pPr>
     </w:p>
     <w:p>
       <w:pPr>
@@ -6919,9 +7161,16 @@
       </w:pPr>
       <w:r>
         <w:rPr>
-          <w:szCs w:val="24"/>
-        </w:rPr>
-        <w:t>Type of interface: procedure call.</w:t>
+          <w:i/>
+          <w:szCs w:val="24"/>
+        </w:rPr>
+        <w:t>Type of interfaces provided</w:t>
+      </w:r>
+      <w:r>
+        <w:rPr>
+          <w:szCs w:val="24"/>
+        </w:rPr>
+        <w:t>: remote queries and standard database operations.</w:t>
       </w:r>
     </w:p>
     <w:p>
@@ -6934,9 +7183,43 @@
       </w:pPr>
       <w:r>
         <w:rPr>
-          <w:szCs w:val="24"/>
-        </w:rPr>
-        <w:t>This component is responsible of communications with both mobile clients (directly via remote procedure calls) and web clients (indirectly via web server).</w:t>
+          <w:i/>
+          <w:szCs w:val="24"/>
+        </w:rPr>
+        <w:t xml:space="preserve">Type if interfaces </w:t>
+      </w:r>
+      <w:proofErr w:type="gramStart"/>
+      <w:r>
+        <w:rPr>
+          <w:i/>
+          <w:szCs w:val="24"/>
+        </w:rPr>
+        <w:t>required</w:t>
+      </w:r>
+      <w:r>
+        <w:rPr>
+          <w:szCs w:val="24"/>
+        </w:rPr>
+        <w:t>:</w:t>
+      </w:r>
+      <w:proofErr w:type="gramEnd"/>
+      <w:r>
+        <w:rPr>
+          <w:szCs w:val="24"/>
+        </w:rPr>
+        <w:t xml:space="preserve"> n</w:t>
+      </w:r>
+      <w:r>
+        <w:rPr>
+          <w:szCs w:val="24"/>
+        </w:rPr>
+        <w:t>one</w:t>
+      </w:r>
+      <w:r>
+        <w:rPr>
+          <w:szCs w:val="24"/>
+        </w:rPr>
+        <w:t>.</w:t>
       </w:r>
     </w:p>
     <w:p>
@@ -6947,26 +7230,6 @@
           <w:szCs w:val="24"/>
         </w:rPr>
       </w:pPr>
-      <w:r>
-        <w:rPr>
-          <w:szCs w:val="24"/>
-        </w:rPr>
-        <w:t xml:space="preserve">The interfaces offered </w:t>
-      </w:r>
-      <w:proofErr w:type="gramStart"/>
-      <w:r>
-        <w:rPr>
-          <w:szCs w:val="24"/>
-        </w:rPr>
-        <w:t>are basically</w:t>
-      </w:r>
-      <w:proofErr w:type="gramEnd"/>
-      <w:r>
-        <w:rPr>
-          <w:szCs w:val="24"/>
-        </w:rPr>
-        <w:t xml:space="preserve"> procedures that forward any kind of relevant message to the clients, possibly also to multiple clients due to the pub-sub architecture style.</w:t>
-      </w:r>
     </w:p>
     <w:p>
       <w:pPr>
@@ -6976,59 +7239,11 @@
           <w:szCs w:val="24"/>
         </w:rPr>
       </w:pPr>
-    </w:p>
-    <w:p>
-      <w:pPr>
-        <w:pStyle w:val="Paragrafoelenco"/>
-        <w:numPr>
-          <w:ilvl w:val="0"/>
-          <w:numId w:val="22"/>
-        </w:numPr>
-        <w:spacing w:after="200" w:line="276" w:lineRule="auto"/>
-        <w:ind w:left="1077"/>
-        <w:rPr>
-          <w:i/>
-          <w:szCs w:val="24"/>
-        </w:rPr>
-      </w:pPr>
-      <w:proofErr w:type="spellStart"/>
-      <w:r>
-        <w:rPr>
-          <w:i/>
-          <w:szCs w:val="24"/>
-        </w:rPr>
-        <w:t>MTSDatabase</w:t>
-      </w:r>
-      <w:proofErr w:type="spellEnd"/>
-    </w:p>
-    <w:p>
-      <w:pPr>
-        <w:pStyle w:val="Paragrafoelenco"/>
-        <w:ind w:left="1077"/>
-        <w:rPr>
-          <w:szCs w:val="24"/>
-        </w:rPr>
-      </w:pPr>
-      <w:r>
-        <w:rPr>
-          <w:szCs w:val="24"/>
-        </w:rPr>
-        <w:t>Type of interface: remote queries and standard database operations.</w:t>
-      </w:r>
-    </w:p>
-    <w:p>
-      <w:pPr>
-        <w:pStyle w:val="Paragrafoelenco"/>
-        <w:ind w:left="1077"/>
-        <w:rPr>
-          <w:szCs w:val="24"/>
-        </w:rPr>
-      </w:pPr>
-      <w:r>
-        <w:rPr>
-          <w:szCs w:val="24"/>
-        </w:rPr>
-        <w:t xml:space="preserve">All kind of inserts, updates, deletes and queries </w:t>
+      <w:r>
+        <w:rPr>
+          <w:szCs w:val="24"/>
+        </w:rPr>
+        <w:t xml:space="preserve">All kinds of insert, update, delete operations and queries </w:t>
       </w:r>
       <w:proofErr w:type="gramStart"/>
       <w:r>
@@ -7046,85 +7261,6 @@
       </w:r>
     </w:p>
     <w:p>
-      <w:pPr>
-        <w:pStyle w:val="Paragrafoelenco"/>
-        <w:ind w:left="1077"/>
-        <w:rPr>
-          <w:szCs w:val="24"/>
-        </w:rPr>
-      </w:pPr>
-    </w:p>
-    <w:p>
-      <w:pPr>
-        <w:pStyle w:val="Paragrafoelenco"/>
-        <w:numPr>
-          <w:ilvl w:val="0"/>
-          <w:numId w:val="22"/>
-        </w:numPr>
-        <w:spacing w:after="200" w:line="276" w:lineRule="auto"/>
-        <w:ind w:left="1077"/>
-        <w:rPr>
-          <w:i/>
-          <w:szCs w:val="24"/>
-        </w:rPr>
-      </w:pPr>
-      <w:r>
-        <w:rPr>
-          <w:i/>
-          <w:szCs w:val="24"/>
-        </w:rPr>
-        <w:t>GPS Interface</w:t>
-      </w:r>
-    </w:p>
-    <w:p>
-      <w:pPr>
-        <w:pStyle w:val="Paragrafoelenco"/>
-        <w:ind w:left="1077"/>
-        <w:rPr>
-          <w:szCs w:val="24"/>
-        </w:rPr>
-      </w:pPr>
-      <w:r>
-        <w:rPr>
-          <w:szCs w:val="24"/>
-        </w:rPr>
-        <w:t>Type of interface: remote web service.</w:t>
-      </w:r>
-    </w:p>
-    <w:p>
-      <w:pPr>
-        <w:pStyle w:val="Paragrafoelenco"/>
-        <w:numPr>
-          <w:ilvl w:val="0"/>
-          <w:numId w:val="23"/>
-        </w:numPr>
-        <w:spacing w:after="200" w:line="276" w:lineRule="auto"/>
-        <w:ind w:left="1437"/>
-        <w:rPr>
-          <w:szCs w:val="24"/>
-        </w:rPr>
-      </w:pPr>
-      <w:proofErr w:type="spellStart"/>
-      <w:r>
-        <w:rPr>
-          <w:szCs w:val="24"/>
-        </w:rPr>
-        <w:t>RetrieveCoordinates</w:t>
-      </w:r>
-      <w:proofErr w:type="spellEnd"/>
-      <w:r>
-        <w:rPr>
-          <w:szCs w:val="24"/>
-        </w:rPr>
-        <w:t>()</w:t>
-      </w:r>
-    </w:p>
-    <w:p>
-      <w:pPr>
-        <w:rPr>
-          <w:lang w:val="it-IT"/>
-        </w:rPr>
-      </w:pPr>
       <w:r>
         <w:br w:type="page"/>
       </w:r>
@@ -7133,12 +7269,12 @@
       <w:pPr>
         <w:pStyle w:val="Titolo1"/>
       </w:pPr>
-      <w:bookmarkStart w:id="26" w:name="_Toc436653124"/>
+      <w:bookmarkStart w:id="27" w:name="_Toc436653124"/>
       <w:r>
         <w:lastRenderedPageBreak/>
         <w:t>Algorithm Design</w:t>
       </w:r>
-      <w:bookmarkEnd w:id="26"/>
+      <w:bookmarkEnd w:id="27"/>
     </w:p>
     <w:p>
       <w:r>
@@ -8185,6 +8321,7 @@
           <w:rStyle w:val="sc0"/>
           <w:rFonts w:eastAsia="Times New Roman"/>
           <w:noProof/>
+          <w:lang w:val="it-IT"/>
         </w:rPr>
       </w:pPr>
       <w:r>
@@ -8192,6 +8329,7 @@
           <w:rStyle w:val="sc11"/>
           <w:rFonts w:eastAsia="Times New Roman"/>
           <w:noProof/>
+          <w:lang w:val="it-IT"/>
         </w:rPr>
         <w:t>initZone</w:t>
       </w:r>
@@ -8200,6 +8338,7 @@
           <w:rStyle w:val="sc101"/>
           <w:rFonts w:eastAsia="Times New Roman"/>
           <w:noProof/>
+          <w:lang w:val="it-IT"/>
         </w:rPr>
         <w:t>.</w:t>
       </w:r>
@@ -8208,6 +8347,7 @@
           <w:rStyle w:val="sc11"/>
           <w:rFonts w:eastAsia="Times New Roman"/>
           <w:noProof/>
+          <w:lang w:val="it-IT"/>
         </w:rPr>
         <w:t>distance</w:t>
       </w:r>
@@ -8216,6 +8356,7 @@
           <w:rStyle w:val="sc0"/>
           <w:rFonts w:eastAsia="Times New Roman"/>
           <w:noProof/>
+          <w:lang w:val="it-IT"/>
         </w:rPr>
         <w:t xml:space="preserve"> </w:t>
       </w:r>
@@ -8224,6 +8365,7 @@
           <w:rStyle w:val="sc101"/>
           <w:rFonts w:eastAsia="Times New Roman"/>
           <w:noProof/>
+          <w:lang w:val="it-IT"/>
         </w:rPr>
         <w:t>=</w:t>
       </w:r>
@@ -8232,6 +8374,7 @@
           <w:rStyle w:val="sc0"/>
           <w:rFonts w:eastAsia="Times New Roman"/>
           <w:noProof/>
+          <w:lang w:val="it-IT"/>
         </w:rPr>
         <w:t xml:space="preserve"> </w:t>
       </w:r>
@@ -8240,6 +8383,7 @@
           <w:rStyle w:val="sc41"/>
           <w:rFonts w:eastAsia="Times New Roman"/>
           <w:noProof/>
+          <w:lang w:val="it-IT"/>
         </w:rPr>
         <w:t>0</w:t>
       </w:r>
@@ -8252,6 +8396,7 @@
           <w:rStyle w:val="sc0"/>
           <w:rFonts w:eastAsia="Times New Roman"/>
           <w:noProof/>
+          <w:lang w:val="it-IT"/>
         </w:rPr>
       </w:pPr>
       <w:r>
@@ -8259,6 +8404,7 @@
           <w:rStyle w:val="sc11"/>
           <w:rFonts w:eastAsia="Times New Roman"/>
           <w:noProof/>
+          <w:lang w:val="it-IT"/>
         </w:rPr>
         <w:t>Q</w:t>
       </w:r>
@@ -8267,6 +8413,7 @@
           <w:rStyle w:val="sc101"/>
           <w:rFonts w:eastAsia="Times New Roman"/>
           <w:noProof/>
+          <w:lang w:val="it-IT"/>
         </w:rPr>
         <w:t>.</w:t>
       </w:r>
@@ -8275,6 +8422,7 @@
           <w:rStyle w:val="sc11"/>
           <w:rFonts w:eastAsia="Times New Roman"/>
           <w:noProof/>
+          <w:lang w:val="it-IT"/>
         </w:rPr>
         <w:t>enqueue</w:t>
       </w:r>
@@ -8283,6 +8431,7 @@
           <w:rStyle w:val="sc101"/>
           <w:rFonts w:eastAsia="Times New Roman"/>
           <w:noProof/>
+          <w:lang w:val="it-IT"/>
         </w:rPr>
         <w:t>(</w:t>
       </w:r>
@@ -8291,6 +8440,7 @@
           <w:rStyle w:val="sc11"/>
           <w:rFonts w:eastAsia="Times New Roman"/>
           <w:noProof/>
+          <w:lang w:val="it-IT"/>
         </w:rPr>
         <w:t>initZone</w:t>
       </w:r>
@@ -8299,6 +8449,7 @@
           <w:rStyle w:val="sc101"/>
           <w:rFonts w:eastAsia="Times New Roman"/>
           <w:noProof/>
+          <w:lang w:val="it-IT"/>
         </w:rPr>
         <w:t>)</w:t>
       </w:r>
@@ -8307,6 +8458,7 @@
           <w:rStyle w:val="sc0"/>
           <w:rFonts w:eastAsia="Times New Roman"/>
           <w:noProof/>
+          <w:lang w:val="it-IT"/>
         </w:rPr>
         <w:t xml:space="preserve">                      </w:t>
       </w:r>
@@ -8319,6 +8471,7 @@
           <w:rStyle w:val="sc0"/>
           <w:rFonts w:eastAsia="Times New Roman"/>
           <w:noProof/>
+          <w:lang w:val="it-IT"/>
         </w:rPr>
       </w:pPr>
     </w:p>
@@ -8640,6 +8793,7 @@
           <w:rStyle w:val="sc0"/>
           <w:rFonts w:eastAsia="Times New Roman"/>
           <w:noProof/>
+          <w:lang w:val="it-IT"/>
         </w:rPr>
         <w:t xml:space="preserve">    </w:t>
       </w:r>
@@ -10575,8 +10729,6 @@
         </w:rPr>
         <w:t xml:space="preserve"> */</w:t>
       </w:r>
-      <w:bookmarkStart w:id="27" w:name="_GoBack"/>
-      <w:bookmarkEnd w:id="27"/>
     </w:p>
     <w:p/>
     <w:p>
@@ -13559,7 +13711,7 @@
         </w:rPr>
         <w:t>Microsoft Word (</w:t>
       </w:r>
-      <w:hyperlink r:id="rId17" w:history="1">
+      <w:hyperlink r:id="rId18" w:history="1">
         <w:r>
           <w:rPr>
             <w:rStyle w:val="Collegamentoipertestuale"/>
@@ -13618,7 +13770,7 @@
         </w:rPr>
         <w:t>GitHub (</w:t>
       </w:r>
-      <w:hyperlink r:id="rId18" w:history="1">
+      <w:hyperlink r:id="rId19" w:history="1">
         <w:r>
           <w:rPr>
             <w:rStyle w:val="Collegamentoipertestuale"/>
@@ -13651,7 +13803,7 @@
         </w:rPr>
         <w:t>Notepad++ (</w:t>
       </w:r>
-      <w:hyperlink r:id="rId19" w:history="1">
+      <w:hyperlink r:id="rId20" w:history="1">
         <w:r>
           <w:rPr>
             <w:rStyle w:val="Collegamentoipertestuale"/>
@@ -13805,17 +13957,17 @@
   <w:abstractNum w:abstractNumId="1" w15:restartNumberingAfterBreak="0">
     <w:nsid w:val="10FE1CCF"/>
     <w:multiLevelType w:val="hybridMultilevel"/>
-    <w:tmpl w:val="28AE23B0"/>
-    <w:lvl w:ilvl="0" w:tplc="04100001">
+    <w:tmpl w:val="39A26F72"/>
+    <w:lvl w:ilvl="0" w:tplc="04100005">
       <w:start w:val="1"/>
       <w:numFmt w:val="bullet"/>
-      <w:lvlText w:val=""/>
+      <w:lvlText w:val=""/>
       <w:lvlJc w:val="left"/>
       <w:pPr>
         <w:ind w:left="720" w:hanging="360"/>
       </w:pPr>
       <w:rPr>
-        <w:rFonts w:ascii="Symbol" w:hAnsi="Symbol" w:hint="default"/>
+        <w:rFonts w:ascii="Wingdings" w:hAnsi="Wingdings" w:hint="default"/>
       </w:rPr>
     </w:lvl>
     <w:lvl w:ilvl="1" w:tplc="04100003" w:tentative="1">
@@ -17490,7 +17642,7 @@
 </file>
 
 <file path=customXml/itemProps1.xml><?xml version="1.0" encoding="utf-8"?>
-<ds:datastoreItem xmlns:ds="http://schemas.openxmlformats.org/officeDocument/2006/customXml" ds:itemID="{92241371-50C4-4294-95F5-F8431FEB070F}">
+<ds:datastoreItem xmlns:ds="http://schemas.openxmlformats.org/officeDocument/2006/customXml" ds:itemID="{C65CB7CE-F830-4551-AFCE-AE7D47B57248}">
   <ds:schemaRefs>
     <ds:schemaRef ds:uri="http://schemas.openxmlformats.org/officeDocument/2006/bibliography"/>
   </ds:schemaRefs>

</xml_diff>

<commit_message>
DD Depl.Descr. + HighLevel Components PubSub
</commit_message>
<xml_diff>
--- a/OtherStuff/Design Document.docx
+++ b/OtherStuff/Design Document.docx
@@ -5220,10 +5220,212 @@
       </w:r>
     </w:p>
     <w:p>
+      <w:r>
+        <w:lastRenderedPageBreak/>
+        <w:t>We organized the system’s components in several different physical nodes.</w:t>
+      </w:r>
+    </w:p>
+    <w:p>
+      <w:r>
+        <w:t>These are:</w:t>
+      </w:r>
+    </w:p>
+    <w:p>
+      <w:pPr>
+        <w:pStyle w:val="Paragrafoelenco"/>
+        <w:numPr>
+          <w:ilvl w:val="0"/>
+          <w:numId w:val="28"/>
+        </w:numPr>
+        <w:spacing w:after="200" w:line="276" w:lineRule="auto"/>
+      </w:pPr>
+      <w:r>
+        <w:rPr>
+          <w:i/>
+        </w:rPr>
+        <w:t>WebClient</w:t>
+      </w:r>
+      <w:r>
+        <w:t xml:space="preserve">      -&gt; Physical machine that runs the client’s browser. It could be for example the personal computer of a customer. This node is separated from the system by the Internet network.</w:t>
+      </w:r>
+    </w:p>
+    <w:p>
+      <w:pPr>
+        <w:pStyle w:val="Paragrafoelenco"/>
+        <w:numPr>
+          <w:ilvl w:val="0"/>
+          <w:numId w:val="28"/>
+        </w:numPr>
+        <w:spacing w:after="200" w:line="276" w:lineRule="auto"/>
+      </w:pPr>
+      <w:proofErr w:type="gramStart"/>
+      <w:r>
+        <w:rPr>
+          <w:i/>
+        </w:rPr>
+        <w:t>MobileClie</w:t>
+      </w:r>
+      <w:bookmarkStart w:id="16" w:name="_GoBack"/>
+      <w:bookmarkEnd w:id="16"/>
+      <w:r>
+        <w:rPr>
+          <w:i/>
+        </w:rPr>
+        <w:t xml:space="preserve">nt  </w:t>
+      </w:r>
+      <w:r>
+        <w:t>-</w:t>
+      </w:r>
+      <w:proofErr w:type="gramEnd"/>
+      <w:r>
+        <w:t xml:space="preserve">&gt; Physical mobile device that runs the mobile version of the application, previously installed. It could be for example the smartphone of a customer. This node </w:t>
+      </w:r>
+      <w:proofErr w:type="gramStart"/>
+      <w:r>
+        <w:t>is separated</w:t>
+      </w:r>
+      <w:proofErr w:type="gramEnd"/>
+      <w:r>
+        <w:t xml:space="preserve"> from the system by the Internet network.</w:t>
+      </w:r>
+    </w:p>
+    <w:p>
+      <w:pPr>
+        <w:pStyle w:val="Paragrafoelenco"/>
+        <w:numPr>
+          <w:ilvl w:val="0"/>
+          <w:numId w:val="28"/>
+        </w:numPr>
+        <w:spacing w:after="200" w:line="276" w:lineRule="auto"/>
+      </w:pPr>
+      <w:proofErr w:type="spellStart"/>
+      <w:r>
+        <w:rPr>
+          <w:i/>
+        </w:rPr>
+        <w:t>WebServer</w:t>
+      </w:r>
+      <w:proofErr w:type="spellEnd"/>
+      <w:r>
+        <w:rPr>
+          <w:i/>
+        </w:rPr>
+        <w:t xml:space="preserve">     </w:t>
+      </w:r>
+      <w:r>
+        <w:t xml:space="preserve">-&gt; This node contains the web server component, </w:t>
+      </w:r>
+      <w:r>
+        <w:t>which</w:t>
+      </w:r>
+      <w:r>
+        <w:t xml:space="preserve"> is not located on the same machine of the actual MTS Server. However, our idea is that they should be located within the same private network, even if this is not mandatory.</w:t>
+      </w:r>
+    </w:p>
+    <w:p>
+      <w:pPr>
+        <w:pStyle w:val="Paragrafoelenco"/>
+        <w:numPr>
+          <w:ilvl w:val="0"/>
+          <w:numId w:val="28"/>
+        </w:numPr>
+        <w:spacing w:after="200" w:line="276" w:lineRule="auto"/>
+      </w:pPr>
+      <w:proofErr w:type="spellStart"/>
+      <w:r>
+        <w:rPr>
+          <w:i/>
+        </w:rPr>
+        <w:t>MTSServer</w:t>
+      </w:r>
+      <w:proofErr w:type="spellEnd"/>
+      <w:r>
+        <w:rPr>
+          <w:i/>
+        </w:rPr>
+        <w:t xml:space="preserve">     </w:t>
+      </w:r>
+      <w:r>
+        <w:t xml:space="preserve">-&gt; This node contains all the business logic of the application and is the central part of the whole system.  It is separated from the front end users by the Internet network and </w:t>
+      </w:r>
+      <w:proofErr w:type="gramStart"/>
+      <w:r>
+        <w:t>it’s</w:t>
+      </w:r>
+      <w:proofErr w:type="gramEnd"/>
+      <w:r>
+        <w:t xml:space="preserve"> the only node that is connected with the persistent data in the database.</w:t>
+      </w:r>
+    </w:p>
+    <w:p>
+      <w:pPr>
+        <w:pStyle w:val="Paragrafoelenco"/>
+        <w:numPr>
+          <w:ilvl w:val="0"/>
+          <w:numId w:val="28"/>
+        </w:numPr>
+        <w:spacing w:after="200" w:line="276" w:lineRule="auto"/>
+      </w:pPr>
+      <w:proofErr w:type="spellStart"/>
+      <w:r>
+        <w:rPr>
+          <w:i/>
+        </w:rPr>
+        <w:t>AdminClient</w:t>
+      </w:r>
+      <w:proofErr w:type="spellEnd"/>
+      <w:r>
+        <w:t xml:space="preserve">   -&gt; Physical machine used by the administrators in order to access to their reserved functionalities. We think that it should be better to have this machines (there could be more than one) located within the same private network of the MTS Server to achieve better security.</w:t>
+      </w:r>
+    </w:p>
+    <w:p>
+      <w:pPr>
+        <w:pStyle w:val="Paragrafoelenco"/>
+        <w:numPr>
+          <w:ilvl w:val="0"/>
+          <w:numId w:val="28"/>
+        </w:numPr>
+        <w:spacing w:after="200" w:line="276" w:lineRule="auto"/>
+      </w:pPr>
+      <w:proofErr w:type="spellStart"/>
+      <w:r>
+        <w:rPr>
+          <w:i/>
+        </w:rPr>
+        <w:t>MTSDatabase</w:t>
+      </w:r>
+      <w:proofErr w:type="spellEnd"/>
+      <w:r>
+        <w:t xml:space="preserve"> -&gt; Physical database in which all the persistent data of the application are stored. </w:t>
+      </w:r>
+      <w:proofErr w:type="gramStart"/>
+      <w:r>
+        <w:t>Also</w:t>
+      </w:r>
+      <w:proofErr w:type="gramEnd"/>
+      <w:r>
+        <w:t xml:space="preserve"> in this case we think that it should be better to have the database in the same private network of the other “s</w:t>
+      </w:r>
+      <w:r>
+        <w:t>erver nodes”, both for security</w:t>
+      </w:r>
+      <w:r>
+        <w:t xml:space="preserve"> and performance concerns.</w:t>
+      </w:r>
+    </w:p>
+    <w:p>
+      <w:pPr>
+        <w:pStyle w:val="Normale2"/>
+        <w:rPr>
+          <w:lang w:val="en-US"/>
+        </w:rPr>
+      </w:pPr>
+    </w:p>
+    <w:p>
       <w:pPr>
         <w:pStyle w:val="Titolo2"/>
       </w:pPr>
-      <w:bookmarkStart w:id="16" w:name="_Toc436653114"/>
+      <w:bookmarkStart w:id="17" w:name="_Toc436653114"/>
       <w:r>
         <w:lastRenderedPageBreak/>
         <w:t xml:space="preserve">Runtime </w:t>
@@ -5232,14 +5434,14 @@
       <w:r>
         <w:t>view</w:t>
       </w:r>
-      <w:bookmarkEnd w:id="16"/>
+      <w:bookmarkEnd w:id="17"/>
       <w:proofErr w:type="spellEnd"/>
     </w:p>
     <w:p>
       <w:pPr>
         <w:pStyle w:val="Titolo3"/>
       </w:pPr>
-      <w:bookmarkStart w:id="17" w:name="_Toc436653115"/>
+      <w:bookmarkStart w:id="18" w:name="_Toc436653115"/>
       <w:r>
         <w:rPr>
           <w:noProof/>
@@ -5259,7 +5461,7 @@
       <w:r>
         <w:t xml:space="preserve"> ride</w:t>
       </w:r>
-      <w:bookmarkEnd w:id="17"/>
+      <w:bookmarkEnd w:id="18"/>
     </w:p>
     <w:p>
       <w:pPr>
@@ -5275,7 +5477,7 @@
       <w:pPr>
         <w:pStyle w:val="Titolo3"/>
       </w:pPr>
-      <w:bookmarkStart w:id="18" w:name="_Toc436653116"/>
+      <w:bookmarkStart w:id="19" w:name="_Toc436653116"/>
       <w:r>
         <w:rPr>
           <w:noProof/>
@@ -5296,7 +5498,7 @@
       <w:r>
         <w:t xml:space="preserve"> a ride</w:t>
       </w:r>
-      <w:bookmarkEnd w:id="18"/>
+      <w:bookmarkEnd w:id="19"/>
     </w:p>
     <w:p>
       <w:pPr>
@@ -5321,7 +5523,7 @@
           <w:lang w:val="en-US"/>
         </w:rPr>
       </w:pPr>
-      <w:bookmarkStart w:id="19" w:name="_Toc436653117"/>
+      <w:bookmarkStart w:id="20" w:name="_Toc436653117"/>
       <w:r>
         <w:rPr>
           <w:lang w:val="en-US"/>
@@ -5329,7 +5531,7 @@
         <w:lastRenderedPageBreak/>
         <w:t>Customer deletes a ride</w:t>
       </w:r>
-      <w:bookmarkEnd w:id="19"/>
+      <w:bookmarkEnd w:id="20"/>
     </w:p>
     <w:p>
       <w:pPr>
@@ -5361,7 +5563,7 @@
           <w:lang w:val="en-US"/>
         </w:rPr>
       </w:pPr>
-      <w:bookmarkStart w:id="20" w:name="_Toc436653118"/>
+      <w:bookmarkStart w:id="21" w:name="_Toc436653118"/>
       <w:r>
         <w:lastRenderedPageBreak/>
         <w:t xml:space="preserve">Driver </w:t>
@@ -5372,7 +5574,7 @@
         </w:rPr>
         <w:t>refuses a request</w:t>
       </w:r>
-      <w:bookmarkEnd w:id="20"/>
+      <w:bookmarkEnd w:id="21"/>
     </w:p>
     <w:p>
       <w:pPr>
@@ -5401,12 +5603,12 @@
       <w:pPr>
         <w:pStyle w:val="Titolo3"/>
       </w:pPr>
-      <w:bookmarkStart w:id="21" w:name="_Toc436653119"/>
+      <w:bookmarkStart w:id="22" w:name="_Toc436653119"/>
       <w:r>
         <w:lastRenderedPageBreak/>
         <w:t>Login</w:t>
       </w:r>
-      <w:bookmarkEnd w:id="21"/>
+      <w:bookmarkEnd w:id="22"/>
     </w:p>
     <w:p>
       <w:pPr>
@@ -5442,7 +5644,7 @@
           <w:lang w:val="en-US"/>
         </w:rPr>
       </w:pPr>
-      <w:bookmarkStart w:id="22" w:name="_Toc436653120"/>
+      <w:bookmarkStart w:id="23" w:name="_Toc436653120"/>
       <w:r>
         <w:rPr>
           <w:noProof/>
@@ -5461,7 +5663,7 @@
         </w:rPr>
         <w:t>Registration</w:t>
       </w:r>
-      <w:bookmarkEnd w:id="22"/>
+      <w:bookmarkEnd w:id="23"/>
     </w:p>
     <w:p>
       <w:pPr>
@@ -5483,7 +5685,7 @@
           <w:lang w:val="en-US"/>
         </w:rPr>
       </w:pPr>
-      <w:bookmarkStart w:id="23" w:name="_Toc436653121"/>
+      <w:bookmarkStart w:id="24" w:name="_Toc436653121"/>
       <w:r>
         <w:rPr>
           <w:noProof/>
@@ -5502,7 +5704,7 @@
         </w:rPr>
         <w:t>Admin deletes a taxi driver account</w:t>
       </w:r>
-      <w:bookmarkEnd w:id="23"/>
+      <w:bookmarkEnd w:id="24"/>
     </w:p>
     <w:p>
       <w:pPr>
@@ -5521,7 +5723,7 @@
       <w:pPr>
         <w:pStyle w:val="Titolo3"/>
       </w:pPr>
-      <w:bookmarkStart w:id="24" w:name="_Toc436653122"/>
+      <w:bookmarkStart w:id="25" w:name="_Toc436653122"/>
       <w:r>
         <w:lastRenderedPageBreak/>
         <w:t xml:space="preserve">Taxi driver </w:t>
@@ -5546,7 +5748,7 @@
       <w:r>
         <w:t>availability</w:t>
       </w:r>
-      <w:bookmarkEnd w:id="24"/>
+      <w:bookmarkEnd w:id="25"/>
       <w:proofErr w:type="spellEnd"/>
     </w:p>
     <w:p>
@@ -5565,7 +5767,7 @@
       <w:pPr>
         <w:pStyle w:val="Titolo2"/>
       </w:pPr>
-      <w:bookmarkStart w:id="25" w:name="_Toc436653123"/>
+      <w:bookmarkStart w:id="26" w:name="_Toc436653123"/>
       <w:r>
         <w:lastRenderedPageBreak/>
         <w:t xml:space="preserve">Components </w:t>
@@ -5574,7 +5776,7 @@
       <w:r>
         <w:t>Interfaces</w:t>
       </w:r>
-      <w:bookmarkEnd w:id="25"/>
+      <w:bookmarkEnd w:id="26"/>
       <w:proofErr w:type="spellEnd"/>
     </w:p>
     <w:p>
@@ -6616,8 +6818,6 @@
           <w:szCs w:val="24"/>
         </w:rPr>
       </w:pPr>
-      <w:bookmarkStart w:id="26" w:name="_GoBack"/>
-      <w:bookmarkEnd w:id="26"/>
     </w:p>
     <w:p>
       <w:pPr>
@@ -6940,13 +7140,7 @@
         <w:rPr>
           <w:szCs w:val="24"/>
         </w:rPr>
-        <w:t xml:space="preserve">The interfaces </w:t>
-      </w:r>
-      <w:r>
-        <w:rPr>
-          <w:szCs w:val="24"/>
-        </w:rPr>
-        <w:t xml:space="preserve">offered </w:t>
+        <w:t xml:space="preserve">The interfaces offered </w:t>
       </w:r>
       <w:proofErr w:type="gramStart"/>
       <w:r>
@@ -7207,19 +7401,7 @@
         <w:rPr>
           <w:szCs w:val="24"/>
         </w:rPr>
-        <w:t xml:space="preserve"> n</w:t>
-      </w:r>
-      <w:r>
-        <w:rPr>
-          <w:szCs w:val="24"/>
-        </w:rPr>
-        <w:t>one</w:t>
-      </w:r>
-      <w:r>
-        <w:rPr>
-          <w:szCs w:val="24"/>
-        </w:rPr>
-        <w:t>.</w:t>
+        <w:t xml:space="preserve"> none.</w:t>
       </w:r>
     </w:p>
     <w:p>
@@ -13842,6 +14024,119 @@
 <file path=word/numbering.xml><?xml version="1.0" encoding="utf-8"?>
 <w:numbering xmlns:wpc="http://schemas.microsoft.com/office/word/2010/wordprocessingCanvas" xmlns:mc="http://schemas.openxmlformats.org/markup-compatibility/2006" xmlns:o="urn:schemas-microsoft-com:office:office" xmlns:r="http://schemas.openxmlformats.org/officeDocument/2006/relationships" xmlns:m="http://schemas.openxmlformats.org/officeDocument/2006/math" xmlns:v="urn:schemas-microsoft-com:vml" xmlns:wp14="http://schemas.microsoft.com/office/word/2010/wordprocessingDrawing" xmlns:wp="http://schemas.openxmlformats.org/drawingml/2006/wordprocessingDrawing" xmlns:w10="urn:schemas-microsoft-com:office:word" xmlns:w="http://schemas.openxmlformats.org/wordprocessingml/2006/main" xmlns:w14="http://schemas.microsoft.com/office/word/2010/wordml" xmlns:w15="http://schemas.microsoft.com/office/word/2012/wordml" xmlns:wpg="http://schemas.microsoft.com/office/word/2010/wordprocessingGroup" xmlns:wpi="http://schemas.microsoft.com/office/word/2010/wordprocessingInk" xmlns:wne="http://schemas.microsoft.com/office/word/2006/wordml" xmlns:wps="http://schemas.microsoft.com/office/word/2010/wordprocessingShape" mc:Ignorable="w14 w15 wp14">
   <w:abstractNum w:abstractNumId="0" w15:restartNumberingAfterBreak="0">
+    <w:nsid w:val="02430404"/>
+    <w:multiLevelType w:val="hybridMultilevel"/>
+    <w:tmpl w:val="9618ACD6"/>
+    <w:lvl w:ilvl="0" w:tplc="04100005">
+      <w:start w:val="1"/>
+      <w:numFmt w:val="bullet"/>
+      <w:lvlText w:val=""/>
+      <w:lvlJc w:val="left"/>
+      <w:pPr>
+        <w:ind w:left="720" w:hanging="360"/>
+      </w:pPr>
+      <w:rPr>
+        <w:rFonts w:ascii="Wingdings" w:hAnsi="Wingdings" w:hint="default"/>
+      </w:rPr>
+    </w:lvl>
+    <w:lvl w:ilvl="1" w:tplc="04100003" w:tentative="1">
+      <w:start w:val="1"/>
+      <w:numFmt w:val="bullet"/>
+      <w:lvlText w:val="o"/>
+      <w:lvlJc w:val="left"/>
+      <w:pPr>
+        <w:ind w:left="1440" w:hanging="360"/>
+      </w:pPr>
+      <w:rPr>
+        <w:rFonts w:ascii="Courier New" w:hAnsi="Courier New" w:cs="Courier New" w:hint="default"/>
+      </w:rPr>
+    </w:lvl>
+    <w:lvl w:ilvl="2" w:tplc="04100005" w:tentative="1">
+      <w:start w:val="1"/>
+      <w:numFmt w:val="bullet"/>
+      <w:lvlText w:val=""/>
+      <w:lvlJc w:val="left"/>
+      <w:pPr>
+        <w:ind w:left="2160" w:hanging="360"/>
+      </w:pPr>
+      <w:rPr>
+        <w:rFonts w:ascii="Wingdings" w:hAnsi="Wingdings" w:hint="default"/>
+      </w:rPr>
+    </w:lvl>
+    <w:lvl w:ilvl="3" w:tplc="04100001" w:tentative="1">
+      <w:start w:val="1"/>
+      <w:numFmt w:val="bullet"/>
+      <w:lvlText w:val=""/>
+      <w:lvlJc w:val="left"/>
+      <w:pPr>
+        <w:ind w:left="2880" w:hanging="360"/>
+      </w:pPr>
+      <w:rPr>
+        <w:rFonts w:ascii="Symbol" w:hAnsi="Symbol" w:hint="default"/>
+      </w:rPr>
+    </w:lvl>
+    <w:lvl w:ilvl="4" w:tplc="04100003" w:tentative="1">
+      <w:start w:val="1"/>
+      <w:numFmt w:val="bullet"/>
+      <w:lvlText w:val="o"/>
+      <w:lvlJc w:val="left"/>
+      <w:pPr>
+        <w:ind w:left="3600" w:hanging="360"/>
+      </w:pPr>
+      <w:rPr>
+        <w:rFonts w:ascii="Courier New" w:hAnsi="Courier New" w:cs="Courier New" w:hint="default"/>
+      </w:rPr>
+    </w:lvl>
+    <w:lvl w:ilvl="5" w:tplc="04100005" w:tentative="1">
+      <w:start w:val="1"/>
+      <w:numFmt w:val="bullet"/>
+      <w:lvlText w:val=""/>
+      <w:lvlJc w:val="left"/>
+      <w:pPr>
+        <w:ind w:left="4320" w:hanging="360"/>
+      </w:pPr>
+      <w:rPr>
+        <w:rFonts w:ascii="Wingdings" w:hAnsi="Wingdings" w:hint="default"/>
+      </w:rPr>
+    </w:lvl>
+    <w:lvl w:ilvl="6" w:tplc="04100001" w:tentative="1">
+      <w:start w:val="1"/>
+      <w:numFmt w:val="bullet"/>
+      <w:lvlText w:val=""/>
+      <w:lvlJc w:val="left"/>
+      <w:pPr>
+        <w:ind w:left="5040" w:hanging="360"/>
+      </w:pPr>
+      <w:rPr>
+        <w:rFonts w:ascii="Symbol" w:hAnsi="Symbol" w:hint="default"/>
+      </w:rPr>
+    </w:lvl>
+    <w:lvl w:ilvl="7" w:tplc="04100003" w:tentative="1">
+      <w:start w:val="1"/>
+      <w:numFmt w:val="bullet"/>
+      <w:lvlText w:val="o"/>
+      <w:lvlJc w:val="left"/>
+      <w:pPr>
+        <w:ind w:left="5760" w:hanging="360"/>
+      </w:pPr>
+      <w:rPr>
+        <w:rFonts w:ascii="Courier New" w:hAnsi="Courier New" w:cs="Courier New" w:hint="default"/>
+      </w:rPr>
+    </w:lvl>
+    <w:lvl w:ilvl="8" w:tplc="04100005" w:tentative="1">
+      <w:start w:val="1"/>
+      <w:numFmt w:val="bullet"/>
+      <w:lvlText w:val=""/>
+      <w:lvlJc w:val="left"/>
+      <w:pPr>
+        <w:ind w:left="6480" w:hanging="360"/>
+      </w:pPr>
+      <w:rPr>
+        <w:rFonts w:ascii="Wingdings" w:hAnsi="Wingdings" w:hint="default"/>
+      </w:rPr>
+    </w:lvl>
+  </w:abstractNum>
+  <w:abstractNum w:abstractNumId="1" w15:restartNumberingAfterBreak="0">
     <w:nsid w:val="0C106A54"/>
     <w:multiLevelType w:val="hybridMultilevel"/>
     <w:tmpl w:val="CDFCB916"/>
@@ -13954,7 +14249,7 @@
       </w:rPr>
     </w:lvl>
   </w:abstractNum>
-  <w:abstractNum w:abstractNumId="1" w15:restartNumberingAfterBreak="0">
+  <w:abstractNum w:abstractNumId="2" w15:restartNumberingAfterBreak="0">
     <w:nsid w:val="10FE1CCF"/>
     <w:multiLevelType w:val="hybridMultilevel"/>
     <w:tmpl w:val="39A26F72"/>
@@ -14067,7 +14362,7 @@
       </w:rPr>
     </w:lvl>
   </w:abstractNum>
-  <w:abstractNum w:abstractNumId="2" w15:restartNumberingAfterBreak="0">
+  <w:abstractNum w:abstractNumId="3" w15:restartNumberingAfterBreak="0">
     <w:nsid w:val="16FD2C0B"/>
     <w:multiLevelType w:val="hybridMultilevel"/>
     <w:tmpl w:val="E1B8DAAA"/>
@@ -14180,7 +14475,7 @@
       </w:rPr>
     </w:lvl>
   </w:abstractNum>
-  <w:abstractNum w:abstractNumId="3" w15:restartNumberingAfterBreak="0">
+  <w:abstractNum w:abstractNumId="4" w15:restartNumberingAfterBreak="0">
     <w:nsid w:val="19A4625F"/>
     <w:multiLevelType w:val="hybridMultilevel"/>
     <w:tmpl w:val="0A2A2E02"/>
@@ -14266,7 +14561,7 @@
       </w:pPr>
     </w:lvl>
   </w:abstractNum>
-  <w:abstractNum w:abstractNumId="4" w15:restartNumberingAfterBreak="0">
+  <w:abstractNum w:abstractNumId="5" w15:restartNumberingAfterBreak="0">
     <w:nsid w:val="1CAD5A92"/>
     <w:multiLevelType w:val="hybridMultilevel"/>
     <w:tmpl w:val="50C63120"/>
@@ -14352,19 +14647,19 @@
       </w:pPr>
     </w:lvl>
   </w:abstractNum>
-  <w:abstractNum w:abstractNumId="5" w15:restartNumberingAfterBreak="0">
+  <w:abstractNum w:abstractNumId="6" w15:restartNumberingAfterBreak="0">
     <w:nsid w:val="1E98673E"/>
     <w:multiLevelType w:val="multilevel"/>
     <w:tmpl w:val="1A34B758"/>
     <w:numStyleLink w:val="Titoli"/>
   </w:abstractNum>
-  <w:abstractNum w:abstractNumId="6" w15:restartNumberingAfterBreak="0">
+  <w:abstractNum w:abstractNumId="7" w15:restartNumberingAfterBreak="0">
     <w:nsid w:val="24F3294C"/>
     <w:multiLevelType w:val="multilevel"/>
     <w:tmpl w:val="1A34B758"/>
     <w:numStyleLink w:val="Titoli"/>
   </w:abstractNum>
-  <w:abstractNum w:abstractNumId="7" w15:restartNumberingAfterBreak="0">
+  <w:abstractNum w:abstractNumId="8" w15:restartNumberingAfterBreak="0">
     <w:nsid w:val="337975DB"/>
     <w:multiLevelType w:val="hybridMultilevel"/>
     <w:tmpl w:val="227432B8"/>
@@ -14477,7 +14772,7 @@
       </w:rPr>
     </w:lvl>
   </w:abstractNum>
-  <w:abstractNum w:abstractNumId="8" w15:restartNumberingAfterBreak="0">
+  <w:abstractNum w:abstractNumId="9" w15:restartNumberingAfterBreak="0">
     <w:nsid w:val="339A5BBD"/>
     <w:multiLevelType w:val="multilevel"/>
     <w:tmpl w:val="1A34B758"/>
@@ -14599,7 +14894,119 @@
       </w:rPr>
     </w:lvl>
   </w:abstractNum>
-  <w:abstractNum w:abstractNumId="9" w15:restartNumberingAfterBreak="0">
+  <w:abstractNum w:abstractNumId="10" w15:restartNumberingAfterBreak="0">
+    <w:nsid w:val="38FC64B5"/>
+    <w:multiLevelType w:val="hybridMultilevel"/>
+    <w:tmpl w:val="E0B06E00"/>
+    <w:lvl w:ilvl="0" w:tplc="042EB3EC">
+      <w:numFmt w:val="bullet"/>
+      <w:lvlText w:val="-"/>
+      <w:lvlJc w:val="left"/>
+      <w:pPr>
+        <w:ind w:left="720" w:hanging="360"/>
+      </w:pPr>
+      <w:rPr>
+        <w:rFonts w:ascii="Calibri" w:eastAsiaTheme="minorHAnsi" w:hAnsi="Calibri" w:cstheme="minorBidi" w:hint="default"/>
+      </w:rPr>
+    </w:lvl>
+    <w:lvl w:ilvl="1" w:tplc="04100003" w:tentative="1">
+      <w:start w:val="1"/>
+      <w:numFmt w:val="bullet"/>
+      <w:lvlText w:val="o"/>
+      <w:lvlJc w:val="left"/>
+      <w:pPr>
+        <w:ind w:left="1440" w:hanging="360"/>
+      </w:pPr>
+      <w:rPr>
+        <w:rFonts w:ascii="Courier New" w:hAnsi="Courier New" w:cs="Courier New" w:hint="default"/>
+      </w:rPr>
+    </w:lvl>
+    <w:lvl w:ilvl="2" w:tplc="04100005" w:tentative="1">
+      <w:start w:val="1"/>
+      <w:numFmt w:val="bullet"/>
+      <w:lvlText w:val=""/>
+      <w:lvlJc w:val="left"/>
+      <w:pPr>
+        <w:ind w:left="2160" w:hanging="360"/>
+      </w:pPr>
+      <w:rPr>
+        <w:rFonts w:ascii="Wingdings" w:hAnsi="Wingdings" w:hint="default"/>
+      </w:rPr>
+    </w:lvl>
+    <w:lvl w:ilvl="3" w:tplc="04100001" w:tentative="1">
+      <w:start w:val="1"/>
+      <w:numFmt w:val="bullet"/>
+      <w:lvlText w:val=""/>
+      <w:lvlJc w:val="left"/>
+      <w:pPr>
+        <w:ind w:left="2880" w:hanging="360"/>
+      </w:pPr>
+      <w:rPr>
+        <w:rFonts w:ascii="Symbol" w:hAnsi="Symbol" w:hint="default"/>
+      </w:rPr>
+    </w:lvl>
+    <w:lvl w:ilvl="4" w:tplc="04100003" w:tentative="1">
+      <w:start w:val="1"/>
+      <w:numFmt w:val="bullet"/>
+      <w:lvlText w:val="o"/>
+      <w:lvlJc w:val="left"/>
+      <w:pPr>
+        <w:ind w:left="3600" w:hanging="360"/>
+      </w:pPr>
+      <w:rPr>
+        <w:rFonts w:ascii="Courier New" w:hAnsi="Courier New" w:cs="Courier New" w:hint="default"/>
+      </w:rPr>
+    </w:lvl>
+    <w:lvl w:ilvl="5" w:tplc="04100005" w:tentative="1">
+      <w:start w:val="1"/>
+      <w:numFmt w:val="bullet"/>
+      <w:lvlText w:val=""/>
+      <w:lvlJc w:val="left"/>
+      <w:pPr>
+        <w:ind w:left="4320" w:hanging="360"/>
+      </w:pPr>
+      <w:rPr>
+        <w:rFonts w:ascii="Wingdings" w:hAnsi="Wingdings" w:hint="default"/>
+      </w:rPr>
+    </w:lvl>
+    <w:lvl w:ilvl="6" w:tplc="04100001" w:tentative="1">
+      <w:start w:val="1"/>
+      <w:numFmt w:val="bullet"/>
+      <w:lvlText w:val=""/>
+      <w:lvlJc w:val="left"/>
+      <w:pPr>
+        <w:ind w:left="5040" w:hanging="360"/>
+      </w:pPr>
+      <w:rPr>
+        <w:rFonts w:ascii="Symbol" w:hAnsi="Symbol" w:hint="default"/>
+      </w:rPr>
+    </w:lvl>
+    <w:lvl w:ilvl="7" w:tplc="04100003" w:tentative="1">
+      <w:start w:val="1"/>
+      <w:numFmt w:val="bullet"/>
+      <w:lvlText w:val="o"/>
+      <w:lvlJc w:val="left"/>
+      <w:pPr>
+        <w:ind w:left="5760" w:hanging="360"/>
+      </w:pPr>
+      <w:rPr>
+        <w:rFonts w:ascii="Courier New" w:hAnsi="Courier New" w:cs="Courier New" w:hint="default"/>
+      </w:rPr>
+    </w:lvl>
+    <w:lvl w:ilvl="8" w:tplc="04100005" w:tentative="1">
+      <w:start w:val="1"/>
+      <w:numFmt w:val="bullet"/>
+      <w:lvlText w:val=""/>
+      <w:lvlJc w:val="left"/>
+      <w:pPr>
+        <w:ind w:left="6480" w:hanging="360"/>
+      </w:pPr>
+      <w:rPr>
+        <w:rFonts w:ascii="Wingdings" w:hAnsi="Wingdings" w:hint="default"/>
+      </w:rPr>
+    </w:lvl>
+  </w:abstractNum>
+  <w:abstractNum w:abstractNumId="11" w15:restartNumberingAfterBreak="0">
     <w:nsid w:val="3ABC77AC"/>
     <w:multiLevelType w:val="hybridMultilevel"/>
     <w:tmpl w:val="EBC45530"/>
@@ -14711,7 +15118,7 @@
       </w:rPr>
     </w:lvl>
   </w:abstractNum>
-  <w:abstractNum w:abstractNumId="10" w15:restartNumberingAfterBreak="0">
+  <w:abstractNum w:abstractNumId="12" w15:restartNumberingAfterBreak="0">
     <w:nsid w:val="3CEB4BA5"/>
     <w:multiLevelType w:val="hybridMultilevel"/>
     <w:tmpl w:val="AF909E0C"/>
@@ -14824,7 +15231,7 @@
       </w:rPr>
     </w:lvl>
   </w:abstractNum>
-  <w:abstractNum w:abstractNumId="11" w15:restartNumberingAfterBreak="0">
+  <w:abstractNum w:abstractNumId="13" w15:restartNumberingAfterBreak="0">
     <w:nsid w:val="3F4A4534"/>
     <w:multiLevelType w:val="hybridMultilevel"/>
     <w:tmpl w:val="12602906"/>
@@ -14913,7 +15320,7 @@
       </w:pPr>
     </w:lvl>
   </w:abstractNum>
-  <w:abstractNum w:abstractNumId="12" w15:restartNumberingAfterBreak="0">
+  <w:abstractNum w:abstractNumId="14" w15:restartNumberingAfterBreak="0">
     <w:nsid w:val="55241193"/>
     <w:multiLevelType w:val="hybridMultilevel"/>
     <w:tmpl w:val="D464A8CA"/>
@@ -15026,7 +15433,7 @@
       </w:rPr>
     </w:lvl>
   </w:abstractNum>
-  <w:abstractNum w:abstractNumId="13" w15:restartNumberingAfterBreak="0">
+  <w:abstractNum w:abstractNumId="15" w15:restartNumberingAfterBreak="0">
     <w:nsid w:val="56066486"/>
     <w:multiLevelType w:val="multilevel"/>
     <w:tmpl w:val="0409001D"/>
@@ -15112,7 +15519,7 @@
       </w:pPr>
     </w:lvl>
   </w:abstractNum>
-  <w:abstractNum w:abstractNumId="14" w15:restartNumberingAfterBreak="0">
+  <w:abstractNum w:abstractNumId="16" w15:restartNumberingAfterBreak="0">
     <w:nsid w:val="56110EC1"/>
     <w:multiLevelType w:val="hybridMultilevel"/>
     <w:tmpl w:val="63B2216C"/>
@@ -15224,7 +15631,7 @@
       </w:rPr>
     </w:lvl>
   </w:abstractNum>
-  <w:abstractNum w:abstractNumId="15" w15:restartNumberingAfterBreak="0">
+  <w:abstractNum w:abstractNumId="17" w15:restartNumberingAfterBreak="0">
     <w:nsid w:val="57EC4B60"/>
     <w:multiLevelType w:val="hybridMultilevel"/>
     <w:tmpl w:val="7AC410B6"/>
@@ -15337,7 +15744,7 @@
       </w:rPr>
     </w:lvl>
   </w:abstractNum>
-  <w:abstractNum w:abstractNumId="16" w15:restartNumberingAfterBreak="0">
+  <w:abstractNum w:abstractNumId="18" w15:restartNumberingAfterBreak="0">
     <w:nsid w:val="60026DFA"/>
     <w:multiLevelType w:val="hybridMultilevel"/>
     <w:tmpl w:val="DE84FC7C"/>
@@ -15450,7 +15857,7 @@
       </w:rPr>
     </w:lvl>
   </w:abstractNum>
-  <w:abstractNum w:abstractNumId="17" w15:restartNumberingAfterBreak="0">
+  <w:abstractNum w:abstractNumId="19" w15:restartNumberingAfterBreak="0">
     <w:nsid w:val="606F41C3"/>
     <w:multiLevelType w:val="hybridMultilevel"/>
     <w:tmpl w:val="355A0406"/>
@@ -15563,7 +15970,7 @@
       </w:rPr>
     </w:lvl>
   </w:abstractNum>
-  <w:abstractNum w:abstractNumId="18" w15:restartNumberingAfterBreak="0">
+  <w:abstractNum w:abstractNumId="20" w15:restartNumberingAfterBreak="0">
     <w:nsid w:val="61083B11"/>
     <w:multiLevelType w:val="hybridMultilevel"/>
     <w:tmpl w:val="EDB00E3E"/>
@@ -15676,7 +16083,7 @@
       </w:rPr>
     </w:lvl>
   </w:abstractNum>
-  <w:abstractNum w:abstractNumId="19" w15:restartNumberingAfterBreak="0">
+  <w:abstractNum w:abstractNumId="21" w15:restartNumberingAfterBreak="0">
     <w:nsid w:val="62E23CDD"/>
     <w:multiLevelType w:val="multilevel"/>
     <w:tmpl w:val="0410001F"/>
@@ -15762,7 +16169,7 @@
       </w:pPr>
     </w:lvl>
   </w:abstractNum>
-  <w:abstractNum w:abstractNumId="20" w15:restartNumberingAfterBreak="0">
+  <w:abstractNum w:abstractNumId="22" w15:restartNumberingAfterBreak="0">
     <w:nsid w:val="663975A1"/>
     <w:multiLevelType w:val="hybridMultilevel"/>
     <w:tmpl w:val="5582D066"/>
@@ -15875,7 +16282,7 @@
       </w:rPr>
     </w:lvl>
   </w:abstractNum>
-  <w:abstractNum w:abstractNumId="21" w15:restartNumberingAfterBreak="0">
+  <w:abstractNum w:abstractNumId="23" w15:restartNumberingAfterBreak="0">
     <w:nsid w:val="6FE1485E"/>
     <w:multiLevelType w:val="hybridMultilevel"/>
     <w:tmpl w:val="029EDAB6"/>
@@ -15988,7 +16395,7 @@
       </w:rPr>
     </w:lvl>
   </w:abstractNum>
-  <w:abstractNum w:abstractNumId="22" w15:restartNumberingAfterBreak="0">
+  <w:abstractNum w:abstractNumId="24" w15:restartNumberingAfterBreak="0">
     <w:nsid w:val="75503D48"/>
     <w:multiLevelType w:val="hybridMultilevel"/>
     <w:tmpl w:val="AC62C8DE"/>
@@ -16101,7 +16508,7 @@
       </w:rPr>
     </w:lvl>
   </w:abstractNum>
-  <w:abstractNum w:abstractNumId="23" w15:restartNumberingAfterBreak="0">
+  <w:abstractNum w:abstractNumId="25" w15:restartNumberingAfterBreak="0">
     <w:nsid w:val="78605BBF"/>
     <w:multiLevelType w:val="hybridMultilevel"/>
     <w:tmpl w:val="0ABAD2A0"/>
@@ -16214,7 +16621,7 @@
       </w:rPr>
     </w:lvl>
   </w:abstractNum>
-  <w:abstractNum w:abstractNumId="24" w15:restartNumberingAfterBreak="0">
+  <w:abstractNum w:abstractNumId="26" w15:restartNumberingAfterBreak="0">
     <w:nsid w:val="7DA7405C"/>
     <w:multiLevelType w:val="hybridMultilevel"/>
     <w:tmpl w:val="88640716"/>
@@ -16300,7 +16707,7 @@
       </w:pPr>
     </w:lvl>
   </w:abstractNum>
-  <w:abstractNum w:abstractNumId="25" w15:restartNumberingAfterBreak="0">
+  <w:abstractNum w:abstractNumId="27" w15:restartNumberingAfterBreak="0">
     <w:nsid w:val="7E600289"/>
     <w:multiLevelType w:val="multilevel"/>
     <w:tmpl w:val="0410001F"/>
@@ -16387,82 +16794,88 @@
     </w:lvl>
   </w:abstractNum>
   <w:num w:numId="1">
+    <w:abstractNumId w:val="4"/>
+  </w:num>
+  <w:num w:numId="2">
+    <w:abstractNumId w:val="26"/>
+  </w:num>
+  <w:num w:numId="3">
+    <w:abstractNumId w:val="5"/>
+  </w:num>
+  <w:num w:numId="4">
+    <w:abstractNumId w:val="27"/>
+  </w:num>
+  <w:num w:numId="5">
+    <w:abstractNumId w:val="21"/>
+  </w:num>
+  <w:num w:numId="6">
+    <w:abstractNumId w:val="15"/>
+  </w:num>
+  <w:num w:numId="7">
+    <w:abstractNumId w:val="9"/>
+  </w:num>
+  <w:num w:numId="8">
+    <w:abstractNumId w:val="7"/>
+  </w:num>
+  <w:num w:numId="9">
+    <w:abstractNumId w:val="6"/>
+  </w:num>
+  <w:num w:numId="10">
+    <w:abstractNumId w:val="12"/>
+  </w:num>
+  <w:num w:numId="11">
+    <w:abstractNumId w:val="25"/>
+  </w:num>
+  <w:num w:numId="12">
+    <w:abstractNumId w:val="23"/>
+  </w:num>
+  <w:num w:numId="13">
+    <w:abstractNumId w:val="18"/>
+  </w:num>
+  <w:num w:numId="14">
     <w:abstractNumId w:val="3"/>
   </w:num>
-  <w:num w:numId="2">
+  <w:num w:numId="15">
+    <w:abstractNumId w:val="14"/>
+  </w:num>
+  <w:num w:numId="16">
+    <w:abstractNumId w:val="11"/>
+  </w:num>
+  <w:num w:numId="17">
+    <w:abstractNumId w:val="1"/>
+  </w:num>
+  <w:num w:numId="18">
+    <w:abstractNumId w:val="17"/>
+  </w:num>
+  <w:num w:numId="19">
+    <w:abstractNumId w:val="22"/>
+  </w:num>
+  <w:num w:numId="20">
     <w:abstractNumId w:val="24"/>
   </w:num>
-  <w:num w:numId="3">
-    <w:abstractNumId w:val="4"/>
+  <w:num w:numId="21">
+    <w:abstractNumId w:val="20"/>
   </w:num>
-  <w:num w:numId="4">
-    <w:abstractNumId w:val="25"/>
+  <w:num w:numId="22">
+    <w:abstractNumId w:val="2"/>
   </w:num>
-  <w:num w:numId="5">
+  <w:num w:numId="23">
+    <w:abstractNumId w:val="16"/>
+  </w:num>
+  <w:num w:numId="24">
+    <w:abstractNumId w:val="13"/>
+  </w:num>
+  <w:num w:numId="25">
+    <w:abstractNumId w:val="8"/>
+  </w:num>
+  <w:num w:numId="26">
     <w:abstractNumId w:val="19"/>
   </w:num>
-  <w:num w:numId="6">
-    <w:abstractNumId w:val="13"/>
-  </w:num>
-  <w:num w:numId="7">
-    <w:abstractNumId w:val="8"/>
-  </w:num>
-  <w:num w:numId="8">
-    <w:abstractNumId w:val="6"/>
-  </w:num>
-  <w:num w:numId="9">
-    <w:abstractNumId w:val="5"/>
-  </w:num>
-  <w:num w:numId="10">
+  <w:num w:numId="27">
     <w:abstractNumId w:val="10"/>
   </w:num>
-  <w:num w:numId="11">
-    <w:abstractNumId w:val="23"/>
-  </w:num>
-  <w:num w:numId="12">
-    <w:abstractNumId w:val="21"/>
-  </w:num>
-  <w:num w:numId="13">
-    <w:abstractNumId w:val="16"/>
-  </w:num>
-  <w:num w:numId="14">
-    <w:abstractNumId w:val="2"/>
-  </w:num>
-  <w:num w:numId="15">
-    <w:abstractNumId w:val="12"/>
-  </w:num>
-  <w:num w:numId="16">
-    <w:abstractNumId w:val="9"/>
-  </w:num>
-  <w:num w:numId="17">
+  <w:num w:numId="28">
     <w:abstractNumId w:val="0"/>
-  </w:num>
-  <w:num w:numId="18">
-    <w:abstractNumId w:val="15"/>
-  </w:num>
-  <w:num w:numId="19">
-    <w:abstractNumId w:val="20"/>
-  </w:num>
-  <w:num w:numId="20">
-    <w:abstractNumId w:val="22"/>
-  </w:num>
-  <w:num w:numId="21">
-    <w:abstractNumId w:val="18"/>
-  </w:num>
-  <w:num w:numId="22">
-    <w:abstractNumId w:val="1"/>
-  </w:num>
-  <w:num w:numId="23">
-    <w:abstractNumId w:val="14"/>
-  </w:num>
-  <w:num w:numId="24">
-    <w:abstractNumId w:val="11"/>
-  </w:num>
-  <w:num w:numId="25">
-    <w:abstractNumId w:val="7"/>
-  </w:num>
-  <w:num w:numId="26">
-    <w:abstractNumId w:val="17"/>
   </w:num>
 </w:numbering>
 </file>
@@ -17642,7 +18055,7 @@
 </file>
 
 <file path=customXml/itemProps1.xml><?xml version="1.0" encoding="utf-8"?>
-<ds:datastoreItem xmlns:ds="http://schemas.openxmlformats.org/officeDocument/2006/customXml" ds:itemID="{C65CB7CE-F830-4551-AFCE-AE7D47B57248}">
+<ds:datastoreItem xmlns:ds="http://schemas.openxmlformats.org/officeDocument/2006/customXml" ds:itemID="{E450700D-4771-4693-B778-7CE5739E082A}">
   <ds:schemaRefs>
     <ds:schemaRef ds:uri="http://schemas.openxmlformats.org/officeDocument/2006/bibliography"/>
   </ds:schemaRefs>

</xml_diff>

<commit_message>
DD high-level components + PDF version
</commit_message>
<xml_diff>
--- a/OtherStuff/Design Document.docx
+++ b/OtherStuff/Design Document.docx
@@ -1650,7 +1650,7 @@
                 <w:noProof/>
                 <w:webHidden/>
               </w:rPr>
-              <w:t>6</w:t>
+              <w:t>7</w:t>
             </w:r>
             <w:r>
               <w:rPr>
@@ -1792,7 +1792,7 @@
                 <w:noProof/>
                 <w:webHidden/>
               </w:rPr>
-              <w:t>9</w:t>
+              <w:t>10</w:t>
             </w:r>
             <w:r>
               <w:rPr>
@@ -1863,7 +1863,7 @@
                 <w:noProof/>
                 <w:webHidden/>
               </w:rPr>
-              <w:t>11</w:t>
+              <w:t>12</w:t>
             </w:r>
             <w:r>
               <w:rPr>
@@ -1934,7 +1934,7 @@
                 <w:noProof/>
                 <w:webHidden/>
               </w:rPr>
-              <w:t>12</w:t>
+              <w:t>14</w:t>
             </w:r>
             <w:r>
               <w:rPr>
@@ -2005,7 +2005,7 @@
                 <w:noProof/>
                 <w:webHidden/>
               </w:rPr>
-              <w:t>12</w:t>
+              <w:t>14</w:t>
             </w:r>
             <w:r>
               <w:rPr>
@@ -2076,7 +2076,7 @@
                 <w:noProof/>
                 <w:webHidden/>
               </w:rPr>
-              <w:t>13</w:t>
+              <w:t>15</w:t>
             </w:r>
             <w:r>
               <w:rPr>
@@ -2147,7 +2147,7 @@
                 <w:noProof/>
                 <w:webHidden/>
               </w:rPr>
-              <w:t>14</w:t>
+              <w:t>16</w:t>
             </w:r>
             <w:r>
               <w:rPr>
@@ -2218,7 +2218,7 @@
                 <w:noProof/>
                 <w:webHidden/>
               </w:rPr>
-              <w:t>15</w:t>
+              <w:t>17</w:t>
             </w:r>
             <w:r>
               <w:rPr>
@@ -2289,7 +2289,7 @@
                 <w:noProof/>
                 <w:webHidden/>
               </w:rPr>
-              <w:t>16</w:t>
+              <w:t>18</w:t>
             </w:r>
             <w:r>
               <w:rPr>
@@ -2360,7 +2360,7 @@
                 <w:noProof/>
                 <w:webHidden/>
               </w:rPr>
-              <w:t>17</w:t>
+              <w:t>19</w:t>
             </w:r>
             <w:r>
               <w:rPr>
@@ -2431,7 +2431,7 @@
                 <w:noProof/>
                 <w:webHidden/>
               </w:rPr>
-              <w:t>18</w:t>
+              <w:t>20</w:t>
             </w:r>
             <w:r>
               <w:rPr>
@@ -2502,7 +2502,7 @@
                 <w:noProof/>
                 <w:webHidden/>
               </w:rPr>
-              <w:t>19</w:t>
+              <w:t>21</w:t>
             </w:r>
             <w:r>
               <w:rPr>
@@ -2573,7 +2573,7 @@
                 <w:noProof/>
                 <w:webHidden/>
               </w:rPr>
-              <w:t>20</w:t>
+              <w:t>22</w:t>
             </w:r>
             <w:r>
               <w:rPr>
@@ -2652,7 +2652,7 @@
                 <w:noProof/>
                 <w:webHidden/>
               </w:rPr>
-              <w:t>22</w:t>
+              <w:t>25</w:t>
             </w:r>
             <w:r>
               <w:rPr>
@@ -2731,7 +2731,7 @@
                 <w:noProof/>
                 <w:webHidden/>
               </w:rPr>
-              <w:t>23</w:t>
+              <w:t>27</w:t>
             </w:r>
             <w:r>
               <w:rPr>
@@ -2810,7 +2810,7 @@
                 <w:noProof/>
                 <w:webHidden/>
               </w:rPr>
-              <w:t>24</w:t>
+              <w:t>28</w:t>
             </w:r>
             <w:r>
               <w:rPr>
@@ -2889,7 +2889,7 @@
                 <w:noProof/>
                 <w:webHidden/>
               </w:rPr>
-              <w:t>28</w:t>
+              <w:t>32</w:t>
             </w:r>
             <w:r>
               <w:rPr>
@@ -2960,7 +2960,7 @@
                 <w:noProof/>
                 <w:webHidden/>
               </w:rPr>
-              <w:t>28</w:t>
+              <w:t>32</w:t>
             </w:r>
             <w:r>
               <w:rPr>
@@ -3031,7 +3031,7 @@
                 <w:noProof/>
                 <w:webHidden/>
               </w:rPr>
-              <w:t>28</w:t>
+              <w:t>32</w:t>
             </w:r>
             <w:r>
               <w:rPr>
@@ -4814,20 +4814,145 @@
       <w:bookmarkEnd w:id="13"/>
     </w:p>
     <w:p>
+      <w:pPr>
+        <w:pStyle w:val="Titolo3"/>
+      </w:pPr>
+      <w:r>
+        <w:t>Client-Server</w:t>
+      </w:r>
+      <w:r>
+        <w:t>-Database</w:t>
+      </w:r>
+    </w:p>
+    <w:p>
+      <w:pPr>
+        <w:pStyle w:val="Normale3"/>
+        <w:rPr>
+          <w:lang w:val="en-US"/>
+        </w:rPr>
+      </w:pPr>
+      <w:r>
+        <w:rPr>
+          <w:lang w:val="en-US"/>
+        </w:rPr>
+        <w:t>Shows a high-leve</w:t>
+      </w:r>
+      <w:r>
+        <w:rPr>
+          <w:lang w:val="en-US"/>
+        </w:rPr>
+        <w:t>l view of the three main components of the system.</w:t>
+      </w:r>
+    </w:p>
+    <w:p>
+      <w:pPr>
+        <w:pStyle w:val="Normale3"/>
+        <w:jc w:val="center"/>
+        <w:rPr>
+          <w:lang w:val="en-US"/>
+        </w:rPr>
+      </w:pPr>
+      <w:r>
+        <w:rPr>
+          <w:lang w:val="en-US"/>
+        </w:rPr>
+        <w:pict>
+          <v:shape id="_x0000_i1031" type="#_x0000_t75" style="width:158.95pt;height:437.45pt">
+            <v:imagedata r:id="rId8" o:title="High-Level Components ClientServer" croptop="3911f" cropbottom="3255f" cropleft="16925f" cropright="23335f"/>
+          </v:shape>
+        </w:pict>
+      </w:r>
+    </w:p>
+    <w:p>
+      <w:pPr>
+        <w:pStyle w:val="Normale3"/>
+        <w:ind w:left="0"/>
+        <w:rPr>
+          <w:lang w:val="en-US"/>
+        </w:rPr>
+      </w:pPr>
+      <w:r>
+        <w:rPr>
+          <w:lang w:val="en-US"/>
+        </w:rPr>
+        <w:tab/>
+      </w:r>
+    </w:p>
+    <w:p>
       <w:r>
         <w:br w:type="page"/>
       </w:r>
     </w:p>
     <w:p>
       <w:pPr>
+        <w:pStyle w:val="Titolo3"/>
+        <w:rPr>
+          <w:lang w:val="en-US"/>
+        </w:rPr>
+      </w:pPr>
+      <w:r>
+        <w:rPr>
+          <w:lang w:val="en-US"/>
+        </w:rPr>
+        <w:lastRenderedPageBreak/>
+        <w:t>Publish-</w:t>
+      </w:r>
+      <w:r>
+        <w:rPr>
+          <w:lang w:val="en-US"/>
+        </w:rPr>
+        <w:t>Subscribe</w:t>
+      </w:r>
+    </w:p>
+    <w:p>
+      <w:pPr>
+        <w:pStyle w:val="Normale3"/>
+        <w:rPr>
+          <w:lang w:val="en-US"/>
+        </w:rPr>
+      </w:pPr>
+      <w:r>
+        <w:rPr>
+          <w:lang w:val="en-US"/>
+        </w:rPr>
+        <w:t>Shows a high-level view of the logical components used in the Publish-Subscribe pattern.</w:t>
+      </w:r>
+      <w:bookmarkStart w:id="14" w:name="_GoBack"/>
+      <w:bookmarkEnd w:id="14"/>
+    </w:p>
+    <w:p>
+      <w:pPr>
+        <w:pStyle w:val="Normale3"/>
+        <w:rPr>
+          <w:lang w:val="en-US"/>
+        </w:rPr>
+      </w:pPr>
+      <w:r>
+        <w:rPr>
+          <w:lang w:val="en-US"/>
+        </w:rPr>
+        <w:pict>
+          <v:shape id="_x0000_i1032" type="#_x0000_t75" style="width:471.4pt;height:427.9pt">
+            <v:imagedata r:id="rId9" o:title="High-Level Components PubSub" croptop="3211f" cropbottom="3922f" cropleft="4555f" cropright="3661f"/>
+          </v:shape>
+        </w:pict>
+      </w:r>
+    </w:p>
+    <w:p>
+      <w:r>
+        <w:br w:type="page"/>
+      </w:r>
+    </w:p>
+    <w:p>
+      <w:pPr>
         <w:pStyle w:val="Titolo2"/>
       </w:pPr>
-      <w:bookmarkStart w:id="14" w:name="_Toc436653112"/>
+      <w:bookmarkStart w:id="15" w:name="_Toc436653112"/>
       <w:r>
         <w:lastRenderedPageBreak/>
         <w:t>Components View</w:t>
       </w:r>
-      <w:bookmarkEnd w:id="14"/>
+      <w:bookmarkEnd w:id="15"/>
     </w:p>
     <w:p>
       <w:pPr>
@@ -4849,7 +4974,7 @@
       <w:r>
         <w:pict>
           <v:shape id="_x0000_i1025" type="#_x0000_t75" style="width:446.25pt;height:601.8pt;mso-left-percent:-10001;mso-top-percent:-10001;mso-position-horizontal:absolute;mso-position-horizontal-relative:char;mso-position-vertical:absolute;mso-position-vertical-relative:line;mso-left-percent:-10001;mso-top-percent:-10001">
-            <v:imagedata r:id="rId8" o:title="Component Diagram"/>
+            <v:imagedata r:id="rId10" o:title="Component Diagram"/>
           </v:shape>
         </w:pict>
       </w:r>
@@ -5195,7 +5320,7 @@
       <w:pPr>
         <w:pStyle w:val="Titolo2"/>
       </w:pPr>
-      <w:bookmarkStart w:id="15" w:name="_Toc436653113"/>
+      <w:bookmarkStart w:id="16" w:name="_Toc436653113"/>
       <w:r>
         <w:lastRenderedPageBreak/>
         <w:t xml:space="preserve">Deployment </w:t>
@@ -5204,7 +5329,7 @@
       <w:r>
         <w:t>view</w:t>
       </w:r>
-      <w:bookmarkEnd w:id="15"/>
+      <w:bookmarkEnd w:id="16"/>
       <w:proofErr w:type="spellEnd"/>
     </w:p>
     <w:p>
@@ -5214,7 +5339,7 @@
       <w:r>
         <w:pict>
           <v:shape id="_x0000_i1026" type="#_x0000_t75" style="width:393.95pt;height:638.5pt;mso-left-percent:-10001;mso-top-percent:-10001;mso-position-horizontal:absolute;mso-position-horizontal-relative:char;mso-position-vertical:absolute;mso-position-vertical-relative:line;mso-left-percent:-10001;mso-top-percent:-10001">
-            <v:imagedata r:id="rId9" o:title="Deployment Diagram"/>
+            <v:imagedata r:id="rId11" o:title="Deployment Diagram"/>
           </v:shape>
         </w:pict>
       </w:r>
@@ -5263,15 +5388,7 @@
         <w:rPr>
           <w:i/>
         </w:rPr>
-        <w:t>MobileClie</w:t>
-      </w:r>
-      <w:bookmarkStart w:id="16" w:name="_GoBack"/>
-      <w:bookmarkEnd w:id="16"/>
-      <w:r>
-        <w:rPr>
-          <w:i/>
-        </w:rPr>
-        <w:t xml:space="preserve">nt  </w:t>
+        <w:t xml:space="preserve">MobileClient  </w:t>
       </w:r>
       <w:r>
         <w:t>-</w:t>
@@ -5448,7 +5565,7 @@
         </w:rPr>
         <w:pict>
           <v:shape id="_x0000_s1029" type="#_x0000_t75" style="position:absolute;left:0;text-align:left;margin-left:-12.5pt;margin-top:37.65pt;width:526.95pt;height:570.55pt;z-index:-251653120;mso-position-horizontal-relative:text;mso-position-vertical-relative:text;mso-width-relative:page;mso-height-relative:page" wrapcoords="-32 0 -32 21569 21600 21569 21600 0 -32 0">
-            <v:imagedata r:id="rId10" o:title="Sequence Detailed RequestRide"/>
+            <v:imagedata r:id="rId12" o:title="Sequence Detailed RequestRide"/>
             <w10:wrap type="tight"/>
           </v:shape>
         </w:pict>
@@ -5485,7 +5602,7 @@
         <w:lastRenderedPageBreak/>
         <w:pict>
           <v:shape id="_x0000_s1030" type="#_x0000_t75" style="position:absolute;left:0;text-align:left;margin-left:-.3pt;margin-top:22.85pt;width:506.4pt;height:550.9pt;z-index:-251651072;mso-position-horizontal-relative:text;mso-position-vertical-relative:text;mso-width-relative:page;mso-height-relative:page" wrapcoords="-33 0 -33 21569 21600 21569 21600 0 -33 0">
-            <v:imagedata r:id="rId11" o:title="Sequence Detailed Reservation"/>
+            <v:imagedata r:id="rId13" o:title="Sequence Detailed Reservation"/>
             <w10:wrap type="tight"/>
           </v:shape>
         </w:pict>
@@ -5546,7 +5663,7 @@
         </w:rPr>
         <w:pict>
           <v:shape id="_x0000_i1027" type="#_x0000_t75" style="width:424.55pt;height:614.7pt;mso-left-percent:-10001;mso-top-percent:-10001;mso-position-horizontal:absolute;mso-position-horizontal-relative:char;mso-position-vertical:absolute;mso-position-vertical-relative:line;mso-left-percent:-10001;mso-top-percent:-10001">
-            <v:imagedata r:id="rId12" o:title="Sequence Detailed DeleteRide" croptop="10988f" cropbottom="1321f" cropleft="2626f" cropright="2485f"/>
+            <v:imagedata r:id="rId14" o:title="Sequence Detailed DeleteRide" croptop="10988f" cropbottom="1321f" cropleft="2626f" cropright="2485f"/>
           </v:shape>
         </w:pict>
       </w:r>
@@ -5589,7 +5706,7 @@
         </w:rPr>
         <w:pict>
           <v:shape id="_x0000_i1028" type="#_x0000_t75" style="width:480.9pt;height:286.65pt">
-            <v:imagedata r:id="rId13" o:title="Sequence DriverRefuseRide"/>
+            <v:imagedata r:id="rId15" o:title="Sequence DriverRefuseRide"/>
           </v:shape>
         </w:pict>
       </w:r>
@@ -5622,7 +5739,7 @@
       <w:r>
         <w:pict>
           <v:shape id="_x0000_i1029" type="#_x0000_t75" style="width:459.85pt;height:535.25pt;mso-left-percent:-10001;mso-top-percent:-10001;mso-position-horizontal:absolute;mso-position-horizontal-relative:char;mso-position-vertical:absolute;mso-position-vertical-relative:line;mso-left-percent:-10001;mso-top-percent:-10001">
-            <v:imagedata r:id="rId14" o:title="Sequence DD login" croptop="6831f" cropbottom="2001f" cropleft="2276f" cropright="2127f"/>
+            <v:imagedata r:id="rId16" o:title="Sequence DD login" croptop="6831f" cropbottom="2001f" cropleft="2276f" cropright="2127f"/>
           </v:shape>
         </w:pict>
       </w:r>
@@ -5652,7 +5769,7 @@
         <w:lastRenderedPageBreak/>
         <w:pict>
           <v:shape id="_x0000_s1033" type="#_x0000_t75" style="position:absolute;left:0;text-align:left;margin-left:-8.05pt;margin-top:32.4pt;width:525.05pt;height:471.4pt;z-index:-251649024;mso-position-horizontal-relative:text;mso-position-vertical-relative:text;mso-width-relative:page;mso-height-relative:page" wrapcoords="-30 0 -30 21567 21600 21567 21600 0 -30 0">
-            <v:imagedata r:id="rId15" o:title="Sequence DD registration" croptop="1929f" cropbottom="6617f" cropleft="3593f" cropright="1840f"/>
+            <v:imagedata r:id="rId17" o:title="Sequence DD registration" croptop="1929f" cropbottom="6617f" cropleft="3593f" cropright="1840f"/>
             <w10:wrap type="tight"/>
           </v:shape>
         </w:pict>
@@ -5693,7 +5810,7 @@
         <w:lastRenderedPageBreak/>
         <w:pict>
           <v:shape id="_x0000_s1034" type="#_x0000_t75" style="position:absolute;left:0;text-align:left;margin-left:6.5pt;margin-top:18.15pt;width:500.85pt;height:604.5pt;z-index:-251646976;mso-position-horizontal-relative:text;mso-position-vertical-relative:text;mso-width-relative:page;mso-height-relative:page" wrapcoords="-33 0 -33 21573 21600 21573 21600 0 -33 0">
-            <v:imagedata r:id="rId16" o:title="Sequence DD adminDelete"/>
+            <v:imagedata r:id="rId18" o:title="Sequence DD adminDelete"/>
             <w10:wrap type="tight"/>
           </v:shape>
         </w:pict>
@@ -5758,7 +5875,7 @@
       <w:r>
         <w:pict>
           <v:shape id="_x0000_i1030" type="#_x0000_t75" style="width:442.85pt;height:640.55pt;mso-left-percent:-10001;mso-top-percent:-10001;mso-position-horizontal:absolute;mso-position-horizontal-relative:char;mso-position-vertical:absolute;mso-position-vertical-relative:line;mso-left-percent:-10001;mso-top-percent:-10001">
-            <v:imagedata r:id="rId17" o:title="Sequence DD taxiAvailability"/>
+            <v:imagedata r:id="rId19" o:title="Sequence DD taxiAvailability"/>
           </v:shape>
         </w:pict>
       </w:r>
@@ -13893,7 +14010,7 @@
         </w:rPr>
         <w:t>Microsoft Word (</w:t>
       </w:r>
-      <w:hyperlink r:id="rId18" w:history="1">
+      <w:hyperlink r:id="rId20" w:history="1">
         <w:r>
           <w:rPr>
             <w:rStyle w:val="Collegamentoipertestuale"/>
@@ -13952,7 +14069,7 @@
         </w:rPr>
         <w:t>GitHub (</w:t>
       </w:r>
-      <w:hyperlink r:id="rId19" w:history="1">
+      <w:hyperlink r:id="rId21" w:history="1">
         <w:r>
           <w:rPr>
             <w:rStyle w:val="Collegamentoipertestuale"/>
@@ -13985,7 +14102,7 @@
         </w:rPr>
         <w:t>Notepad++ (</w:t>
       </w:r>
-      <w:hyperlink r:id="rId20" w:history="1">
+      <w:hyperlink r:id="rId22" w:history="1">
         <w:r>
           <w:rPr>
             <w:rStyle w:val="Collegamentoipertestuale"/>
@@ -18055,7 +18172,7 @@
 </file>
 
 <file path=customXml/itemProps1.xml><?xml version="1.0" encoding="utf-8"?>
-<ds:datastoreItem xmlns:ds="http://schemas.openxmlformats.org/officeDocument/2006/customXml" ds:itemID="{E450700D-4771-4693-B778-7CE5739E082A}">
+<ds:datastoreItem xmlns:ds="http://schemas.openxmlformats.org/officeDocument/2006/customXml" ds:itemID="{A9AD9DD0-D39B-46A7-B3AD-A741C22E4642}">
   <ds:schemaRefs>
     <ds:schemaRef ds:uri="http://schemas.openxmlformats.org/officeDocument/2006/bibliography"/>
   </ds:schemaRefs>

</xml_diff>